<commit_message>
layouts corrected (item heights).
</commit_message>
<xml_diff>
--- a/doc/Iндикатор клiєнта, iнструкцiя v2.2.docx
+++ b/doc/Iндикатор клiєнта, iнструкцiя v2.2.docx
@@ -42,7 +42,7 @@
           <w:noProof/>
           <w:sz w:val="24"/>
           <w:szCs w:val="20"/>
-          <w:lang w:eastAsia="ru-RU"/>
+          <w:lang w:val="uk-UA" w:eastAsia="ru-RU"/>
         </w:rPr>
         <w:drawing>
           <wp:inline distT="0" distB="0" distL="0" distR="0" wp14:anchorId="692428DC" wp14:editId="2B406D65">
@@ -840,9 +840,8 @@
           <w:szCs w:val="44"/>
           <w:lang w:val="uk-UA" w:eastAsia="ru-UA"/>
         </w:rPr>
-        <w:t xml:space="preserve"> (v2.2 </w:t>
-      </w:r>
-      <w:proofErr w:type="spellStart"/>
+        <w:t xml:space="preserve"> (v2.</w:t>
+      </w:r>
       <w:r>
         <w:rPr>
           <w:rFonts w:ascii="Book Antiqua" w:eastAsia="Times New Roman" w:hAnsi="Book Antiqua" w:cs="Courier New"/>
@@ -851,9 +850,8 @@
           <w:szCs w:val="44"/>
           <w:lang w:val="uk-UA" w:eastAsia="ru-UA"/>
         </w:rPr>
-        <w:t>вiд</w:t>
-      </w:r>
-      <w:proofErr w:type="spellEnd"/>
+        <w:t>3</w:t>
+      </w:r>
       <w:r>
         <w:rPr>
           <w:rFonts w:ascii="Book Antiqua" w:eastAsia="Times New Roman" w:hAnsi="Book Antiqua" w:cs="Courier New"/>
@@ -862,7 +860,69 @@
           <w:szCs w:val="44"/>
           <w:lang w:val="uk-UA" w:eastAsia="ru-UA"/>
         </w:rPr>
-        <w:t xml:space="preserve"> 29.11.2019)</w:t>
+        <w:t xml:space="preserve"> </w:t>
+      </w:r>
+      <w:proofErr w:type="spellStart"/>
+      <w:r>
+        <w:rPr>
+          <w:rFonts w:ascii="Book Antiqua" w:eastAsia="Times New Roman" w:hAnsi="Book Antiqua" w:cs="Courier New"/>
+          <w:color w:val="222222"/>
+          <w:sz w:val="36"/>
+          <w:szCs w:val="44"/>
+          <w:lang w:val="uk-UA" w:eastAsia="ru-UA"/>
+        </w:rPr>
+        <w:t>вiд</w:t>
+      </w:r>
+      <w:proofErr w:type="spellEnd"/>
+      <w:r>
+        <w:rPr>
+          <w:rFonts w:ascii="Book Antiqua" w:eastAsia="Times New Roman" w:hAnsi="Book Antiqua" w:cs="Courier New"/>
+          <w:color w:val="222222"/>
+          <w:sz w:val="36"/>
+          <w:szCs w:val="44"/>
+          <w:lang w:val="uk-UA" w:eastAsia="ru-UA"/>
+        </w:rPr>
+        <w:t xml:space="preserve"> </w:t>
+      </w:r>
+      <w:r>
+        <w:rPr>
+          <w:rFonts w:ascii="Book Antiqua" w:eastAsia="Times New Roman" w:hAnsi="Book Antiqua" w:cs="Courier New"/>
+          <w:color w:val="222222"/>
+          <w:sz w:val="36"/>
+          <w:szCs w:val="44"/>
+          <w:lang w:val="uk-UA" w:eastAsia="ru-UA"/>
+        </w:rPr>
+        <w:t>05</w:t>
+      </w:r>
+      <w:r>
+        <w:rPr>
+          <w:rFonts w:ascii="Book Antiqua" w:eastAsia="Times New Roman" w:hAnsi="Book Antiqua" w:cs="Courier New"/>
+          <w:color w:val="222222"/>
+          <w:sz w:val="36"/>
+          <w:szCs w:val="44"/>
+          <w:lang w:val="uk-UA" w:eastAsia="ru-UA"/>
+        </w:rPr>
+        <w:t>.1</w:t>
+      </w:r>
+      <w:r>
+        <w:rPr>
+          <w:rFonts w:ascii="Book Antiqua" w:eastAsia="Times New Roman" w:hAnsi="Book Antiqua" w:cs="Courier New"/>
+          <w:color w:val="222222"/>
+          <w:sz w:val="36"/>
+          <w:szCs w:val="44"/>
+          <w:lang w:val="uk-UA" w:eastAsia="ru-UA"/>
+        </w:rPr>
+        <w:t>2</w:t>
+      </w:r>
+      <w:r>
+        <w:rPr>
+          <w:rFonts w:ascii="Book Antiqua" w:eastAsia="Times New Roman" w:hAnsi="Book Antiqua" w:cs="Courier New"/>
+          <w:color w:val="222222"/>
+          <w:sz w:val="36"/>
+          <w:szCs w:val="44"/>
+          <w:lang w:val="uk-UA" w:eastAsia="ru-UA"/>
+        </w:rPr>
+        <w:t>.2019)</w:t>
       </w:r>
     </w:p>
     <w:p>
@@ -3880,7 +3940,7 @@
           <w:tab w:val="left" w:pos="14656"/>
         </w:tabs>
         <w:spacing w:after="0" w:line="240" w:lineRule="auto"/>
-        <w:ind w:left="1800"/>
+        <w:jc w:val="center"/>
         <w:rPr>
           <w:rFonts w:ascii="Courier New" w:eastAsia="Times New Roman" w:hAnsi="Courier New" w:cs="Courier New"/>
           <w:iCs/>
@@ -3893,7 +3953,7 @@
         <w:rPr>
           <w:lang w:val="uk-UA"/>
         </w:rPr>
-        <w:pict w14:anchorId="14A5F85B">
+        <w:pict w14:anchorId="2C9CA9D3">
           <v:shapetype id="_x0000_t75" coordsize="21600,21600" o:spt="75" o:preferrelative="t" path="m@4@5l@4@11@9@11@9@5xe" filled="f" stroked="f">
             <v:stroke joinstyle="miter"/>
             <v:formulas>
@@ -3913,8 +3973,8 @@
             <v:path o:extrusionok="f" gradientshapeok="t" o:connecttype="rect"/>
             <o:lock v:ext="edit" aspectratio="t"/>
           </v:shapetype>
-          <v:shape id="_x0000_i1025" type="#_x0000_t75" style="width:318pt;height:615pt;mso-position-horizontal:absolute;mso-position-horizontal-relative:text;mso-position-vertical:absolute;mso-position-vertical-relative:text" wrapcoords="-50 0 -50 21574 21600 21574 21600 0 -50 0" o:allowoverlap="f">
-            <v:imagedata r:id="rId9" o:title="1"/>
+          <v:shape id="_x0000_i1025" type="#_x0000_t75" style="width:317.25pt;height:606.75pt">
+            <v:imagedata r:id="rId9" o:title="Untitled-1"/>
           </v:shape>
         </w:pict>
       </w:r>
@@ -5083,26 +5143,91 @@
           <w:color w:val="C00000"/>
           <w:lang w:val="uk-UA"/>
         </w:rPr>
-        <w:t>Кнопка “Виконати завантаження файлів”</w:t>
-      </w:r>
-      <w:r>
-        <w:rPr>
+        <w:t xml:space="preserve">Кнопка </w:t>
+      </w:r>
+      <w:r>
+        <w:rPr>
+          <w:b/>
           <w:color w:val="C00000"/>
           <w:lang w:val="uk-UA"/>
         </w:rPr>
+        <w:t>«Синхронізувати файли з сервером»</w:t>
+      </w:r>
+      <w:r>
+        <w:rPr>
+          <w:color w:val="C00000"/>
+          <w:lang w:val="uk-UA"/>
+        </w:rPr>
         <w:t xml:space="preserve"> </w:t>
       </w:r>
       <w:r>
         <w:rPr>
           <w:lang w:val="uk-UA"/>
         </w:rPr>
-        <w:t xml:space="preserve">– ініціює процес завантаження. У разі завантаження по SMB1 або SMB2 система здійснює вивантаження </w:t>
+        <w:t>– ініціює процес завантаження</w:t>
+      </w:r>
+      <w:r>
+        <w:rPr>
+          <w:lang w:val="uk-UA"/>
+        </w:rPr>
+        <w:t xml:space="preserve"> (або видалення) </w:t>
+      </w:r>
+      <w:r>
+        <w:rPr>
+          <w:lang w:val="uk-UA"/>
+        </w:rPr>
+        <w:t xml:space="preserve">файлів, в </w:t>
+      </w:r>
+      <w:r>
+        <w:rPr>
+          <w:lang w:val="uk-UA"/>
+        </w:rPr>
+        <w:t>результаті</w:t>
+      </w:r>
+      <w:r>
+        <w:rPr>
+          <w:lang w:val="uk-UA"/>
+        </w:rPr>
+        <w:t xml:space="preserve"> чого в </w:t>
+      </w:r>
+      <w:r>
+        <w:rPr>
+          <w:b/>
+          <w:lang w:val="uk-UA"/>
+        </w:rPr>
+        <w:t>IК</w:t>
+      </w:r>
+      <w:r>
+        <w:rPr>
+          <w:lang w:val="uk-UA"/>
+        </w:rPr>
+        <w:t xml:space="preserve"> створюється дублікат </w:t>
       </w:r>
       <w:proofErr w:type="spellStart"/>
       <w:r>
         <w:rPr>
           <w:lang w:val="uk-UA"/>
         </w:rPr>
+        <w:t>вiдповiдних</w:t>
+      </w:r>
+      <w:proofErr w:type="spellEnd"/>
+      <w:r>
+        <w:rPr>
+          <w:lang w:val="uk-UA"/>
+        </w:rPr>
+        <w:t xml:space="preserve"> файлів сервера.</w:t>
+      </w:r>
+      <w:r>
+        <w:rPr>
+          <w:lang w:val="uk-UA"/>
+        </w:rPr>
+        <w:t xml:space="preserve"> У разі завантаження по SMB1 або SMB2 система здійснює вивантаження </w:t>
+      </w:r>
+      <w:proofErr w:type="spellStart"/>
+      <w:r>
+        <w:rPr>
+          <w:lang w:val="uk-UA"/>
+        </w:rPr>
         <w:t>лог-файлу</w:t>
       </w:r>
       <w:proofErr w:type="spellEnd"/>
@@ -5136,13 +5261,177 @@
         </w:rPr>
         <w:t>(або створити) на загальному ресурсі з правами запису до неї для користувача.</w:t>
       </w:r>
-      <w:r>
-        <w:rPr>
+    </w:p>
+    <w:p>
+      <w:pPr>
+        <w:pStyle w:val="HTML"/>
+        <w:shd w:val="clear" w:color="auto" w:fill="F8F9FA"/>
+        <w:spacing w:line="360" w:lineRule="atLeast"/>
+        <w:ind w:left="720"/>
+        <w:rPr>
+          <w:b/>
+          <w:lang w:val="uk-UA"/>
+        </w:rPr>
+      </w:pPr>
+      <w:r>
+        <w:rPr>
+          <w:b/>
+          <w:bCs/>
+          <w:i/>
           <w:iCs/>
+          <w:noProof/>
+          <w:color w:val="660E7A"/>
+          <w:lang w:val="uk-UA"/>
+        </w:rPr>
+        <w:drawing>
+          <wp:anchor distT="0" distB="0" distL="114300" distR="114300" simplePos="0" relativeHeight="251676672" behindDoc="0" locked="0" layoutInCell="1" allowOverlap="1" wp14:anchorId="0287A44D" wp14:editId="28B6CD54">
+            <wp:simplePos x="0" y="0"/>
+            <wp:positionH relativeFrom="column">
+              <wp:posOffset>-237</wp:posOffset>
+            </wp:positionH>
+            <wp:positionV relativeFrom="paragraph">
+              <wp:posOffset>119048</wp:posOffset>
+            </wp:positionV>
+            <wp:extent cx="153035" cy="153035"/>
+            <wp:effectExtent l="0" t="0" r="0" b="0"/>
+            <wp:wrapSquare wrapText="bothSides"/>
+            <wp:docPr id="1" name="Рисунок 1" descr="C:\Users\Svyatoslav\Pictures\info-icon-32.png"/>
+            <wp:cNvGraphicFramePr>
+              <a:graphicFrameLocks xmlns:a="http://schemas.openxmlformats.org/drawingml/2006/main" noChangeAspect="1"/>
+            </wp:cNvGraphicFramePr>
+            <a:graphic xmlns:a="http://schemas.openxmlformats.org/drawingml/2006/main">
+              <a:graphicData uri="http://schemas.openxmlformats.org/drawingml/2006/picture">
+                <pic:pic xmlns:pic="http://schemas.openxmlformats.org/drawingml/2006/picture">
+                  <pic:nvPicPr>
+                    <pic:cNvPr id="0" name="Picture 1" descr="C:\Users\Svyatoslav\Pictures\info-icon-32.png"/>
+                    <pic:cNvPicPr>
+                      <a:picLocks noChangeAspect="1" noChangeArrowheads="1"/>
+                    </pic:cNvPicPr>
+                  </pic:nvPicPr>
+                  <pic:blipFill>
+                    <a:blip r:embed="rId10" cstate="print">
+                      <a:extLst>
+                        <a:ext uri="{28A0092B-C50C-407E-A947-70E740481C1C}">
+                          <a14:useLocalDpi xmlns:a14="http://schemas.microsoft.com/office/drawing/2010/main" val="0"/>
+                        </a:ext>
+                      </a:extLst>
+                    </a:blip>
+                    <a:srcRect/>
+                    <a:stretch>
+                      <a:fillRect/>
+                    </a:stretch>
+                  </pic:blipFill>
+                  <pic:spPr bwMode="auto">
+                    <a:xfrm>
+                      <a:off x="0" y="0"/>
+                      <a:ext cx="153035" cy="153035"/>
+                    </a:xfrm>
+                    <a:prstGeom prst="rect">
+                      <a:avLst/>
+                    </a:prstGeom>
+                    <a:noFill/>
+                    <a:ln>
+                      <a:noFill/>
+                    </a:ln>
+                  </pic:spPr>
+                </pic:pic>
+              </a:graphicData>
+            </a:graphic>
+            <wp14:sizeRelH relativeFrom="page">
+              <wp14:pctWidth>0</wp14:pctWidth>
+            </wp14:sizeRelH>
+            <wp14:sizeRelV relativeFrom="page">
+              <wp14:pctHeight>0</wp14:pctHeight>
+            </wp14:sizeRelV>
+          </wp:anchor>
+        </w:drawing>
+      </w:r>
+      <w:r>
+        <w:rPr>
+          <w:b/>
+          <w:iCs/>
+          <w:color w:val="FF0000"/>
+          <w:lang w:val="uk-UA"/>
+        </w:rPr>
+        <w:t>УВАГА!</w:t>
+      </w:r>
+      <w:r>
+        <w:rPr>
+          <w:iCs/>
           <w:lang w:val="uk-UA"/>
         </w:rPr>
         <w:t xml:space="preserve"> </w:t>
       </w:r>
+      <w:r>
+        <w:rPr>
+          <w:lang w:val="uk-UA" w:eastAsia="ru-UA"/>
+        </w:rPr>
+        <w:t xml:space="preserve">Якщо папки на </w:t>
+      </w:r>
+      <w:r>
+        <w:rPr>
+          <w:lang w:val="uk-UA" w:eastAsia="ru-UA"/>
+        </w:rPr>
+        <w:t>сервері</w:t>
+      </w:r>
+      <w:r>
+        <w:rPr>
+          <w:lang w:val="uk-UA" w:eastAsia="ru-UA"/>
+        </w:rPr>
+        <w:t xml:space="preserve"> </w:t>
+      </w:r>
+      <w:r>
+        <w:rPr>
+          <w:lang w:val="uk-UA" w:eastAsia="ru-UA"/>
+        </w:rPr>
+        <w:t>порожні</w:t>
+      </w:r>
+      <w:r>
+        <w:rPr>
+          <w:lang w:val="uk-UA" w:eastAsia="ru-UA"/>
+        </w:rPr>
+        <w:t xml:space="preserve">, вiдповiдно видаляться файли в </w:t>
+      </w:r>
+      <w:proofErr w:type="spellStart"/>
+      <w:r>
+        <w:rPr>
+          <w:lang w:val="uk-UA" w:eastAsia="ru-UA"/>
+        </w:rPr>
+        <w:t>iн</w:t>
+      </w:r>
+      <w:r>
+        <w:rPr>
+          <w:lang w:val="uk-UA" w:eastAsia="ru-UA"/>
+        </w:rPr>
+        <w:t>д</w:t>
+      </w:r>
+      <w:r>
+        <w:rPr>
+          <w:lang w:val="uk-UA" w:eastAsia="ru-UA"/>
+        </w:rPr>
+        <w:t>икаторi</w:t>
+      </w:r>
+      <w:proofErr w:type="spellEnd"/>
+      <w:r>
+        <w:rPr>
+          <w:lang w:val="uk-UA" w:eastAsia="ru-UA"/>
+        </w:rPr>
+        <w:t>.</w:t>
+      </w:r>
+    </w:p>
+    <w:p>
+      <w:pPr>
+        <w:pStyle w:val="HTML"/>
+        <w:shd w:val="clear" w:color="auto" w:fill="F8F9FA"/>
+        <w:spacing w:line="360" w:lineRule="auto"/>
+        <w:ind w:left="714"/>
+        <w:mirrorIndents/>
+        <w:jc w:val="both"/>
+        <w:rPr>
+          <w:iCs/>
+          <w:lang w:val="uk-UA"/>
+        </w:rPr>
+      </w:pPr>
     </w:p>
     <w:p>
       <w:pPr>
@@ -5192,20 +5481,112 @@
           <w:color w:val="C00000"/>
           <w:sz w:val="20"/>
           <w:szCs w:val="20"/>
+          <w:lang w:val="uk-UA"/>
+        </w:rPr>
+        <w:t>Синхронізувати файли з сервером</w:t>
+      </w:r>
+      <w:r>
+        <w:rPr>
+          <w:rFonts w:ascii="Courier New" w:hAnsi="Courier New" w:cs="Courier New"/>
+          <w:b/>
+          <w:color w:val="C00000"/>
+          <w:sz w:val="20"/>
+          <w:szCs w:val="20"/>
           <w:shd w:val="clear" w:color="auto" w:fill="EDF1FA"/>
           <w:lang w:val="uk-UA"/>
         </w:rPr>
-        <w:t>Завантажувати зображення та відео в індикатор при увімкненні</w:t>
-      </w:r>
-      <w:r>
-        <w:rPr>
-          <w:rFonts w:ascii="Courier New" w:hAnsi="Courier New" w:cs="Courier New"/>
+        <w:t xml:space="preserve"> при увімкненні</w:t>
+      </w:r>
+      <w:r>
+        <w:rPr>
+          <w:rFonts w:ascii="Courier New" w:hAnsi="Courier New" w:cs="Courier New"/>
+          <w:b/>
+          <w:color w:val="C00000"/>
           <w:sz w:val="20"/>
           <w:szCs w:val="20"/>
           <w:shd w:val="clear" w:color="auto" w:fill="EDF1FA"/>
           <w:lang w:val="uk-UA"/>
         </w:rPr>
-        <w:t xml:space="preserve"> – при завантаженні система буде підключатися до серверу для перевірки, завантаження, оновлення файлів.</w:t>
+        <w:t xml:space="preserve"> індикатора</w:t>
+      </w:r>
+      <w:r>
+        <w:rPr>
+          <w:rFonts w:ascii="Courier New" w:hAnsi="Courier New" w:cs="Courier New"/>
+          <w:sz w:val="20"/>
+          <w:szCs w:val="20"/>
+          <w:shd w:val="clear" w:color="auto" w:fill="EDF1FA"/>
+          <w:lang w:val="uk-UA"/>
+        </w:rPr>
+        <w:t xml:space="preserve"> – при </w:t>
+      </w:r>
+      <w:r>
+        <w:rPr>
+          <w:rFonts w:ascii="Courier New" w:hAnsi="Courier New" w:cs="Courier New"/>
+          <w:sz w:val="20"/>
+          <w:szCs w:val="20"/>
+          <w:shd w:val="clear" w:color="auto" w:fill="EDF1FA"/>
+          <w:lang w:val="uk-UA"/>
+        </w:rPr>
+        <w:t>увiмкненнi</w:t>
+      </w:r>
+      <w:r>
+        <w:rPr>
+          <w:rFonts w:ascii="Courier New" w:hAnsi="Courier New" w:cs="Courier New"/>
+          <w:sz w:val="20"/>
+          <w:szCs w:val="20"/>
+          <w:shd w:val="clear" w:color="auto" w:fill="EDF1FA"/>
+          <w:lang w:val="uk-UA"/>
+        </w:rPr>
+        <w:t xml:space="preserve"> </w:t>
+      </w:r>
+      <w:r>
+        <w:rPr>
+          <w:rFonts w:ascii="Courier New" w:hAnsi="Courier New" w:cs="Courier New"/>
+          <w:b/>
+          <w:sz w:val="20"/>
+          <w:szCs w:val="20"/>
+          <w:lang w:val="uk-UA"/>
+        </w:rPr>
+        <w:t>IК</w:t>
+      </w:r>
+      <w:r>
+        <w:rPr>
+          <w:rFonts w:ascii="Courier New" w:hAnsi="Courier New" w:cs="Courier New"/>
+          <w:sz w:val="20"/>
+          <w:szCs w:val="20"/>
+          <w:lang w:val="uk-UA"/>
+        </w:rPr>
+        <w:t xml:space="preserve"> </w:t>
+      </w:r>
+      <w:r>
+        <w:rPr>
+          <w:rFonts w:ascii="Courier New" w:hAnsi="Courier New" w:cs="Courier New"/>
+          <w:sz w:val="20"/>
+          <w:szCs w:val="20"/>
+          <w:shd w:val="clear" w:color="auto" w:fill="EDF1FA"/>
+          <w:lang w:val="uk-UA"/>
+        </w:rPr>
+        <w:t>буде</w:t>
+      </w:r>
+      <w:r>
+        <w:rPr>
+          <w:rFonts w:ascii="Courier New" w:hAnsi="Courier New" w:cs="Courier New"/>
+          <w:sz w:val="20"/>
+          <w:szCs w:val="20"/>
+          <w:shd w:val="clear" w:color="auto" w:fill="EDF1FA"/>
+          <w:lang w:val="uk-UA"/>
+        </w:rPr>
+        <w:t xml:space="preserve"> автоматично</w:t>
+      </w:r>
+      <w:r>
+        <w:rPr>
+          <w:rFonts w:ascii="Courier New" w:hAnsi="Courier New" w:cs="Courier New"/>
+          <w:sz w:val="20"/>
+          <w:szCs w:val="20"/>
+          <w:shd w:val="clear" w:color="auto" w:fill="EDF1FA"/>
+          <w:lang w:val="uk-UA"/>
+        </w:rPr>
+        <w:t xml:space="preserve"> підключатися до серверу для перевірки, завантаження, оновлення файлів.</w:t>
       </w:r>
     </w:p>
     <w:p>
@@ -5319,6 +5700,8 @@
         </w:rPr>
         <w:t>.</w:t>
       </w:r>
+      <w:bookmarkStart w:id="0" w:name="_GoBack"/>
+      <w:bookmarkEnd w:id="0"/>
     </w:p>
     <w:p>
       <w:pPr>
@@ -5353,6 +5736,7 @@
           <w:iCs/>
           <w:noProof/>
           <w:color w:val="660E7A"/>
+          <w:lang w:val="uk-UA"/>
         </w:rPr>
         <w:drawing>
           <wp:anchor distT="0" distB="0" distL="114300" distR="114300" simplePos="0" relativeHeight="251674624" behindDoc="0" locked="0" layoutInCell="1" allowOverlap="1" wp14:anchorId="74626988" wp14:editId="7E7776B8">
@@ -5479,183 +5863,7 @@
     </w:p>
     <w:p>
       <w:pPr>
-        <w:pStyle w:val="HTML"/>
-        <w:shd w:val="clear" w:color="auto" w:fill="F8F9FA"/>
-        <w:spacing w:line="360" w:lineRule="atLeast"/>
-        <w:ind w:left="720"/>
-        <w:rPr>
-          <w:b/>
-          <w:lang w:val="uk-UA"/>
-        </w:rPr>
-      </w:pPr>
-    </w:p>
-    <w:p>
-      <w:pPr>
-        <w:pStyle w:val="HTML"/>
-        <w:shd w:val="clear" w:color="auto" w:fill="F8F9FA"/>
-        <w:spacing w:line="360" w:lineRule="atLeast"/>
-        <w:ind w:left="720"/>
-        <w:rPr>
-          <w:b/>
-          <w:lang w:val="uk-UA"/>
-        </w:rPr>
-      </w:pPr>
-      <w:r>
-        <w:rPr>
-          <w:b/>
-          <w:bCs/>
-          <w:i/>
-          <w:iCs/>
-          <w:noProof/>
-          <w:color w:val="660E7A"/>
-        </w:rPr>
-        <w:drawing>
-          <wp:anchor distT="0" distB="0" distL="114300" distR="114300" simplePos="0" relativeHeight="251676672" behindDoc="0" locked="0" layoutInCell="1" allowOverlap="1" wp14:anchorId="07A0D042" wp14:editId="3F623B75">
-            <wp:simplePos x="0" y="0"/>
-            <wp:positionH relativeFrom="column">
-              <wp:posOffset>-237</wp:posOffset>
-            </wp:positionH>
-            <wp:positionV relativeFrom="paragraph">
-              <wp:posOffset>119048</wp:posOffset>
-            </wp:positionV>
-            <wp:extent cx="153035" cy="153035"/>
-            <wp:effectExtent l="0" t="0" r="0" b="0"/>
-            <wp:wrapSquare wrapText="bothSides"/>
-            <wp:docPr id="1" name="Рисунок 1" descr="C:\Users\Svyatoslav\Pictures\info-icon-32.png"/>
-            <wp:cNvGraphicFramePr>
-              <a:graphicFrameLocks xmlns:a="http://schemas.openxmlformats.org/drawingml/2006/main" noChangeAspect="1"/>
-            </wp:cNvGraphicFramePr>
-            <a:graphic xmlns:a="http://schemas.openxmlformats.org/drawingml/2006/main">
-              <a:graphicData uri="http://schemas.openxmlformats.org/drawingml/2006/picture">
-                <pic:pic xmlns:pic="http://schemas.openxmlformats.org/drawingml/2006/picture">
-                  <pic:nvPicPr>
-                    <pic:cNvPr id="0" name="Picture 1" descr="C:\Users\Svyatoslav\Pictures\info-icon-32.png"/>
-                    <pic:cNvPicPr>
-                      <a:picLocks noChangeAspect="1" noChangeArrowheads="1"/>
-                    </pic:cNvPicPr>
-                  </pic:nvPicPr>
-                  <pic:blipFill>
-                    <a:blip r:embed="rId10" cstate="print">
-                      <a:extLst>
-                        <a:ext uri="{28A0092B-C50C-407E-A947-70E740481C1C}">
-                          <a14:useLocalDpi xmlns:a14="http://schemas.microsoft.com/office/drawing/2010/main" val="0"/>
-                        </a:ext>
-                      </a:extLst>
-                    </a:blip>
-                    <a:srcRect/>
-                    <a:stretch>
-                      <a:fillRect/>
-                    </a:stretch>
-                  </pic:blipFill>
-                  <pic:spPr bwMode="auto">
-                    <a:xfrm>
-                      <a:off x="0" y="0"/>
-                      <a:ext cx="153035" cy="153035"/>
-                    </a:xfrm>
-                    <a:prstGeom prst="rect">
-                      <a:avLst/>
-                    </a:prstGeom>
-                    <a:noFill/>
-                    <a:ln>
-                      <a:noFill/>
-                    </a:ln>
-                  </pic:spPr>
-                </pic:pic>
-              </a:graphicData>
-            </a:graphic>
-            <wp14:sizeRelH relativeFrom="page">
-              <wp14:pctWidth>0</wp14:pctWidth>
-            </wp14:sizeRelH>
-            <wp14:sizeRelV relativeFrom="page">
-              <wp14:pctHeight>0</wp14:pctHeight>
-            </wp14:sizeRelV>
-          </wp:anchor>
-        </w:drawing>
-      </w:r>
-      <w:r>
-        <w:rPr>
-          <w:b/>
-          <w:iCs/>
-          <w:color w:val="FF0000"/>
-          <w:lang w:val="uk-UA"/>
-        </w:rPr>
-        <w:t>УВАГА!</w:t>
-      </w:r>
-      <w:r>
-        <w:rPr>
-          <w:iCs/>
-          <w:lang w:val="uk-UA"/>
-        </w:rPr>
-        <w:t xml:space="preserve"> </w:t>
-      </w:r>
-      <w:r>
-        <w:rPr>
-          <w:lang w:val="uk-UA" w:eastAsia="ru-UA"/>
-        </w:rPr>
-        <w:t xml:space="preserve">У зазначених папках зображень і відео </w:t>
-      </w:r>
-      <w:r>
-        <w:rPr>
-          <w:b/>
-          <w:lang w:val="uk-UA"/>
-        </w:rPr>
-        <w:t>IК</w:t>
-      </w:r>
-      <w:r>
-        <w:rPr>
-          <w:lang w:val="uk-UA" w:eastAsia="ru-UA"/>
-        </w:rPr>
-        <w:t xml:space="preserve"> </w:t>
-      </w:r>
-      <w:r>
-        <w:rPr>
-          <w:lang w:val="uk-UA" w:eastAsia="ru-UA"/>
-        </w:rPr>
-        <w:t>виконає пошук і завантаження (</w:t>
-      </w:r>
-      <w:proofErr w:type="spellStart"/>
-      <w:r>
-        <w:rPr>
-          <w:lang w:val="uk-UA" w:eastAsia="ru-UA"/>
-        </w:rPr>
-        <w:t>дозавантаження</w:t>
-      </w:r>
-      <w:proofErr w:type="spellEnd"/>
-      <w:r>
-        <w:rPr>
-          <w:lang w:val="uk-UA" w:eastAsia="ru-UA"/>
-        </w:rPr>
-        <w:t xml:space="preserve">) вмісту. Весь інший контент на внутрішньому носії </w:t>
-      </w:r>
-      <w:r>
-        <w:rPr>
-          <w:b/>
-          <w:i/>
-          <w:u w:val="single"/>
-          <w:lang w:val="uk-UA" w:eastAsia="ru-UA"/>
-        </w:rPr>
-        <w:t>буде видален</w:t>
-      </w:r>
-      <w:r>
-        <w:rPr>
-          <w:b/>
-          <w:i/>
-          <w:u w:val="single"/>
-          <w:lang w:val="uk-UA" w:eastAsia="ru-UA"/>
-        </w:rPr>
-        <w:t>о</w:t>
-      </w:r>
-      <w:r>
-        <w:rPr>
-          <w:lang w:val="uk-UA" w:eastAsia="ru-UA"/>
-        </w:rPr>
-        <w:t>.</w:t>
-      </w:r>
-    </w:p>
-    <w:p>
-      <w:pPr>
         <w:pStyle w:val="a3"/>
-        <w:ind w:left="300"/>
         <w:rPr>
           <w:lang w:val="uk-UA" w:eastAsia="ru-UA"/>
         </w:rPr>
@@ -8350,7 +8558,7 @@
       <w:r>
         <w:rPr>
           <w:noProof/>
-          <w:lang w:eastAsia="ru-RU"/>
+          <w:lang w:val="uk-UA" w:eastAsia="ru-RU"/>
         </w:rPr>
         <w:drawing>
           <wp:inline distT="0" distB="0" distL="0" distR="0" wp14:anchorId="0B154FC3" wp14:editId="4E535A2E">
@@ -8497,8 +8705,6 @@
         </w:rPr>
         <w:t>анню</w:t>
       </w:r>
-      <w:bookmarkStart w:id="0" w:name="_GoBack"/>
-      <w:bookmarkEnd w:id="0"/>
       <w:r>
         <w:rPr>
           <w:rFonts w:ascii="Courier New" w:hAnsi="Courier New" w:cs="Courier New"/>
@@ -8556,7 +8762,17 @@
           <w:szCs w:val="20"/>
           <w:lang w:val="uk-UA"/>
         </w:rPr>
-        <w:t>Завантаження ПЗ здійснюється з серверу П</w:t>
+        <w:t xml:space="preserve">Завантаження ПЗ здійснюється з серверу </w:t>
+      </w:r>
+      <w:proofErr w:type="spellStart"/>
+      <w:r>
+        <w:rPr>
+          <w:rFonts w:ascii="Courier New" w:hAnsi="Courier New" w:cs="Courier New"/>
+          <w:sz w:val="20"/>
+          <w:szCs w:val="20"/>
+          <w:lang w:val="uk-UA"/>
+        </w:rPr>
+        <w:t>П</w:t>
       </w:r>
       <w:r>
         <w:rPr>
@@ -8574,7 +8790,17 @@
           <w:szCs w:val="20"/>
           <w:lang w:val="uk-UA"/>
         </w:rPr>
-        <w:t>АТ ”Резонанс”</w:t>
+        <w:t>АТ</w:t>
+      </w:r>
+      <w:proofErr w:type="spellEnd"/>
+      <w:r>
+        <w:rPr>
+          <w:rFonts w:ascii="Courier New" w:hAnsi="Courier New" w:cs="Courier New"/>
+          <w:sz w:val="20"/>
+          <w:szCs w:val="20"/>
+          <w:lang w:val="uk-UA"/>
+        </w:rPr>
+        <w:t xml:space="preserve"> ”Резонанс”</w:t>
       </w:r>
       <w:r>
         <w:rPr>
@@ -13245,6 +13471,7 @@
   </w:compat>
   <w:rsids>
     <w:rsidRoot w:val="003455C3"/>
+    <w:rsid w:val="000149CE"/>
     <w:rsid w:val="00167431"/>
     <w:rsid w:val="002E6752"/>
     <w:rsid w:val="003455C3"/>
@@ -13265,6 +13492,7 @@
     <w:rsid w:val="00C6742C"/>
     <w:rsid w:val="00CA5A99"/>
     <w:rsid w:val="00CB7568"/>
+    <w:rsid w:val="00DA0EA5"/>
     <w:rsid w:val="00DF3C25"/>
     <w:rsid w:val="00E87AD1"/>
     <w:rsid w:val="00FC5AB5"/>

</xml_diff>

<commit_message>
Temp (settings of LAN in WEB interface change from static to dynamic)
</commit_message>
<xml_diff>
--- a/doc/Iндикатор клiєнта, iнструкцiя v2.2.docx
+++ b/doc/Iндикатор клiєнта, iнструкцiя v2.2.docx
@@ -42,7 +42,7 @@
           <w:noProof/>
           <w:sz w:val="24"/>
           <w:szCs w:val="20"/>
-          <w:lang w:val="uk-UA" w:eastAsia="ru-RU"/>
+          <w:lang w:eastAsia="ru-RU"/>
         </w:rPr>
         <w:drawing>
           <wp:inline distT="0" distB="0" distL="0" distR="0" wp14:anchorId="692428DC" wp14:editId="2B406D65">
@@ -848,10 +848,12 @@
           <w:color w:val="222222"/>
           <w:sz w:val="36"/>
           <w:szCs w:val="44"/>
-          <w:lang w:val="uk-UA" w:eastAsia="ru-UA"/>
-        </w:rPr>
-        <w:t>3</w:t>
-      </w:r>
+          <w:lang w:val="en-US" w:eastAsia="ru-UA"/>
+        </w:rPr>
+        <w:t>4</w:t>
+      </w:r>
+      <w:bookmarkStart w:id="0" w:name="_GoBack"/>
+      <w:bookmarkEnd w:id="0"/>
       <w:r>
         <w:rPr>
           <w:rFonts w:ascii="Book Antiqua" w:eastAsia="Times New Roman" w:hAnsi="Book Antiqua" w:cs="Courier New"/>
@@ -892,7 +894,17 @@
           <w:szCs w:val="44"/>
           <w:lang w:val="uk-UA" w:eastAsia="ru-UA"/>
         </w:rPr>
-        <w:t>05</w:t>
+        <w:t>0</w:t>
+      </w:r>
+      <w:r>
+        <w:rPr>
+          <w:rFonts w:ascii="Book Antiqua" w:eastAsia="Times New Roman" w:hAnsi="Book Antiqua" w:cs="Courier New"/>
+          <w:color w:val="222222"/>
+          <w:sz w:val="36"/>
+          <w:szCs w:val="44"/>
+          <w:lang w:eastAsia="ru-UA"/>
+        </w:rPr>
+        <w:t>9</w:t>
       </w:r>
       <w:r>
         <w:rPr>
@@ -3973,7 +3985,7 @@
             <v:path o:extrusionok="f" gradientshapeok="t" o:connecttype="rect"/>
             <o:lock v:ext="edit" aspectratio="t"/>
           </v:shapetype>
-          <v:shape id="_x0000_i1025" type="#_x0000_t75" style="width:317.25pt;height:606.75pt">
+          <v:shape id="_x0000_i1025" type="#_x0000_t75" style="width:317.4pt;height:606.55pt">
             <v:imagedata r:id="rId9" o:title="Untitled-1"/>
           </v:shape>
         </w:pict>
@@ -5281,7 +5293,6 @@
           <w:iCs/>
           <w:noProof/>
           <w:color w:val="660E7A"/>
-          <w:lang w:val="uk-UA"/>
         </w:rPr>
         <w:drawing>
           <wp:anchor distT="0" distB="0" distL="114300" distR="114300" simplePos="0" relativeHeight="251676672" behindDoc="0" locked="0" layoutInCell="1" allowOverlap="1" wp14:anchorId="0287A44D" wp14:editId="28B6CD54">
@@ -5700,8 +5711,6 @@
         </w:rPr>
         <w:t>.</w:t>
       </w:r>
-      <w:bookmarkStart w:id="0" w:name="_GoBack"/>
-      <w:bookmarkEnd w:id="0"/>
     </w:p>
     <w:p>
       <w:pPr>
@@ -5736,7 +5745,6 @@
           <w:iCs/>
           <w:noProof/>
           <w:color w:val="660E7A"/>
-          <w:lang w:val="uk-UA"/>
         </w:rPr>
         <w:drawing>
           <wp:anchor distT="0" distB="0" distL="114300" distR="114300" simplePos="0" relativeHeight="251674624" behindDoc="0" locked="0" layoutInCell="1" allowOverlap="1" wp14:anchorId="74626988" wp14:editId="7E7776B8">
@@ -6043,8 +6051,8 @@
           <w:szCs w:val="20"/>
           <w:lang w:val="uk-UA" w:eastAsia="ru-RU"/>
         </w:rPr>
-        <w:pict w14:anchorId="6CD84C8A">
-          <v:shape id="_x0000_i1026" type="#_x0000_t75" style="width:276.75pt;height:749.25pt">
+        <w:pict w14:anchorId="7FBABCEC">
+          <v:shape id="_x0000_i1026" type="#_x0000_t75" style="width:4in;height:747.05pt">
             <v:imagedata r:id="rId11" o:title="Untitled-1"/>
           </v:shape>
         </w:pict>
@@ -8558,7 +8566,7 @@
       <w:r>
         <w:rPr>
           <w:noProof/>
-          <w:lang w:val="uk-UA" w:eastAsia="ru-RU"/>
+          <w:lang w:eastAsia="ru-RU"/>
         </w:rPr>
         <w:drawing>
           <wp:inline distT="0" distB="0" distL="0" distR="0" wp14:anchorId="0B154FC3" wp14:editId="4E535A2E">
@@ -13484,6 +13492,7 @@
     <w:rsid w:val="009239FA"/>
     <w:rsid w:val="00984C37"/>
     <w:rsid w:val="00A043D6"/>
+    <w:rsid w:val="00AA03A7"/>
     <w:rsid w:val="00BD46D5"/>
     <w:rsid w:val="00BE1B5E"/>
     <w:rsid w:val="00BE37FB"/>

</xml_diff>

<commit_message>
ViewModel, tvVersion (layouts improvement), instruction updated.
</commit_message>
<xml_diff>
--- a/doc/Iндикатор клiєнта, iнструкцiя v2.2.docx
+++ b/doc/Iндикатор клiєнта, iнструкцiя v2.2.docx
@@ -848,12 +848,10 @@
           <w:color w:val="222222"/>
           <w:sz w:val="36"/>
           <w:szCs w:val="44"/>
-          <w:lang w:val="en-US" w:eastAsia="ru-UA"/>
+          <w:lang w:eastAsia="ru-UA"/>
         </w:rPr>
         <w:t>4</w:t>
       </w:r>
-      <w:bookmarkStart w:id="0" w:name="_GoBack"/>
-      <w:bookmarkEnd w:id="0"/>
       <w:r>
         <w:rPr>
           <w:rFonts w:ascii="Book Antiqua" w:eastAsia="Times New Roman" w:hAnsi="Book Antiqua" w:cs="Courier New"/>
@@ -7764,6 +7762,1197 @@
     </w:p>
     <w:p>
       <w:pPr>
+        <w:pStyle w:val="HTML"/>
+        <w:shd w:val="clear" w:color="auto" w:fill="F8F9FA"/>
+        <w:spacing w:line="360" w:lineRule="atLeast"/>
+        <w:ind w:left="720"/>
+        <w:jc w:val="both"/>
+        <w:rPr>
+          <w:lang w:val="uk-UA"/>
+        </w:rPr>
+      </w:pPr>
+      <w:r>
+        <w:rPr>
+          <w:b/>
+          <w:bCs/>
+          <w:i/>
+          <w:iCs/>
+          <w:color w:val="660E7A"/>
+          <w:lang w:val="uk-UA"/>
+        </w:rPr>
+        <w:drawing>
+          <wp:anchor distT="0" distB="0" distL="114300" distR="114300" simplePos="0" relativeHeight="251678720" behindDoc="0" locked="0" layoutInCell="1" allowOverlap="1" wp14:anchorId="368D15D5" wp14:editId="5D8B7008">
+            <wp:simplePos x="0" y="0"/>
+            <wp:positionH relativeFrom="column">
+              <wp:posOffset>-237</wp:posOffset>
+            </wp:positionH>
+            <wp:positionV relativeFrom="paragraph">
+              <wp:posOffset>119048</wp:posOffset>
+            </wp:positionV>
+            <wp:extent cx="153035" cy="153035"/>
+            <wp:effectExtent l="0" t="0" r="0" b="0"/>
+            <wp:wrapSquare wrapText="bothSides"/>
+            <wp:docPr id="2" name="Рисунок 2" descr="C:\Users\Svyatoslav\Pictures\info-icon-32.png"/>
+            <wp:cNvGraphicFramePr>
+              <a:graphicFrameLocks xmlns:a="http://schemas.openxmlformats.org/drawingml/2006/main" noChangeAspect="1"/>
+            </wp:cNvGraphicFramePr>
+            <a:graphic xmlns:a="http://schemas.openxmlformats.org/drawingml/2006/main">
+              <a:graphicData uri="http://schemas.openxmlformats.org/drawingml/2006/picture">
+                <pic:pic xmlns:pic="http://schemas.openxmlformats.org/drawingml/2006/picture">
+                  <pic:nvPicPr>
+                    <pic:cNvPr id="0" name="Picture 1" descr="C:\Users\Svyatoslav\Pictures\info-icon-32.png"/>
+                    <pic:cNvPicPr>
+                      <a:picLocks noChangeAspect="1" noChangeArrowheads="1"/>
+                    </pic:cNvPicPr>
+                  </pic:nvPicPr>
+                  <pic:blipFill>
+                    <a:blip r:embed="rId10" cstate="print">
+                      <a:extLst>
+                        <a:ext uri="{28A0092B-C50C-407E-A947-70E740481C1C}">
+                          <a14:useLocalDpi xmlns:a14="http://schemas.microsoft.com/office/drawing/2010/main" val="0"/>
+                        </a:ext>
+                      </a:extLst>
+                    </a:blip>
+                    <a:srcRect/>
+                    <a:stretch>
+                      <a:fillRect/>
+                    </a:stretch>
+                  </pic:blipFill>
+                  <pic:spPr bwMode="auto">
+                    <a:xfrm>
+                      <a:off x="0" y="0"/>
+                      <a:ext cx="153035" cy="153035"/>
+                    </a:xfrm>
+                    <a:prstGeom prst="rect">
+                      <a:avLst/>
+                    </a:prstGeom>
+                    <a:noFill/>
+                    <a:ln>
+                      <a:noFill/>
+                    </a:ln>
+                  </pic:spPr>
+                </pic:pic>
+              </a:graphicData>
+            </a:graphic>
+            <wp14:sizeRelH relativeFrom="page">
+              <wp14:pctWidth>0</wp14:pctWidth>
+            </wp14:sizeRelH>
+            <wp14:sizeRelV relativeFrom="page">
+              <wp14:pctHeight>0</wp14:pctHeight>
+            </wp14:sizeRelV>
+          </wp:anchor>
+        </w:drawing>
+      </w:r>
+      <w:r>
+        <w:rPr>
+          <w:b/>
+          <w:iCs/>
+          <w:color w:val="FF0000"/>
+          <w:lang w:val="uk-UA"/>
+        </w:rPr>
+        <w:t>УВАГА!</w:t>
+      </w:r>
+      <w:r>
+        <w:rPr>
+          <w:iCs/>
+          <w:lang w:val="uk-UA"/>
+        </w:rPr>
+        <w:t xml:space="preserve"> </w:t>
+      </w:r>
+      <w:r>
+        <w:rPr>
+          <w:iCs/>
+          <w:lang w:val="uk-UA"/>
+        </w:rPr>
+        <w:t>За замовчанням в</w:t>
+      </w:r>
+      <w:r>
+        <w:rPr>
+          <w:iCs/>
+          <w:lang w:val="uk-UA"/>
+        </w:rPr>
+        <w:t xml:space="preserve"> </w:t>
+      </w:r>
+      <w:r>
+        <w:rPr>
+          <w:b/>
+          <w:lang w:val="uk-UA"/>
+        </w:rPr>
+        <w:t>IК</w:t>
+      </w:r>
+      <w:r>
+        <w:rPr>
+          <w:lang w:val="uk-UA"/>
+        </w:rPr>
+        <w:t xml:space="preserve"> </w:t>
+      </w:r>
+      <w:r>
+        <w:rPr>
+          <w:lang w:val="uk-UA"/>
+        </w:rPr>
+        <w:t>встановлено автоматичне отримання IP адреси за протоколом DHCP</w:t>
+      </w:r>
+      <w:r>
+        <w:rPr>
+          <w:lang w:val="uk-UA"/>
+        </w:rPr>
+        <w:t>.</w:t>
+      </w:r>
+      <w:r>
+        <w:rPr>
+          <w:lang w:val="uk-UA"/>
+        </w:rPr>
+        <w:t xml:space="preserve"> Якщо в мережі, до якої підключено </w:t>
+      </w:r>
+      <w:r>
+        <w:rPr>
+          <w:b/>
+          <w:lang w:val="uk-UA"/>
+        </w:rPr>
+        <w:t>IК</w:t>
+      </w:r>
+      <w:r>
+        <w:rPr>
+          <w:lang w:val="uk-UA"/>
+        </w:rPr>
+        <w:t xml:space="preserve">, </w:t>
+      </w:r>
+      <w:r>
+        <w:rPr>
+          <w:lang w:val="uk-UA"/>
+        </w:rPr>
+        <w:t>не використовується</w:t>
+      </w:r>
+      <w:r>
+        <w:rPr>
+          <w:lang w:val="uk-UA"/>
+        </w:rPr>
+        <w:t xml:space="preserve"> сервер </w:t>
+      </w:r>
+      <w:r>
+        <w:rPr>
+          <w:lang w:val="uk-UA"/>
+        </w:rPr>
+        <w:t>DHCP</w:t>
+      </w:r>
+      <w:r>
+        <w:rPr>
+          <w:lang w:val="uk-UA"/>
+        </w:rPr>
+        <w:t xml:space="preserve">, то через 20 сек. </w:t>
+      </w:r>
+      <w:r>
+        <w:rPr>
+          <w:lang w:val="uk-UA"/>
+        </w:rPr>
+        <w:t>після</w:t>
+      </w:r>
+      <w:r>
+        <w:rPr>
+          <w:lang w:val="uk-UA"/>
+        </w:rPr>
+        <w:t xml:space="preserve"> </w:t>
+      </w:r>
+      <w:r>
+        <w:rPr>
+          <w:lang w:val="uk-UA"/>
+        </w:rPr>
+        <w:t>невдалої</w:t>
+      </w:r>
+      <w:r>
+        <w:rPr>
+          <w:lang w:val="uk-UA"/>
+        </w:rPr>
+        <w:t xml:space="preserve"> спроби отримання </w:t>
+      </w:r>
+      <w:r>
+        <w:rPr>
+          <w:lang w:val="uk-UA"/>
+        </w:rPr>
+        <w:t>IP адреси</w:t>
+      </w:r>
+      <w:r>
+        <w:rPr>
+          <w:lang w:val="uk-UA"/>
+        </w:rPr>
+        <w:t xml:space="preserve"> в </w:t>
+      </w:r>
+      <w:r>
+        <w:rPr>
+          <w:b/>
+          <w:lang w:val="uk-UA"/>
+        </w:rPr>
+        <w:t>IК</w:t>
+      </w:r>
+      <w:r>
+        <w:rPr>
+          <w:lang w:val="uk-UA"/>
+        </w:rPr>
+        <w:t xml:space="preserve"> будуть </w:t>
+      </w:r>
+      <w:r>
+        <w:rPr>
+          <w:lang w:val="uk-UA"/>
+        </w:rPr>
+        <w:t xml:space="preserve">почергово встановлюватись з </w:t>
+      </w:r>
+      <w:r>
+        <w:rPr>
+          <w:lang w:val="uk-UA"/>
+        </w:rPr>
+        <w:t>інтервалом</w:t>
+      </w:r>
+      <w:r>
+        <w:rPr>
+          <w:lang w:val="uk-UA"/>
+        </w:rPr>
+        <w:t xml:space="preserve"> 10 сек. </w:t>
+      </w:r>
+      <w:r>
+        <w:rPr>
+          <w:lang w:val="uk-UA"/>
+        </w:rPr>
+        <w:t>тимчасові</w:t>
+      </w:r>
+      <w:r>
+        <w:rPr>
+          <w:lang w:val="uk-UA"/>
+        </w:rPr>
+        <w:t xml:space="preserve"> </w:t>
+      </w:r>
+      <w:r>
+        <w:rPr>
+          <w:lang w:val="uk-UA"/>
+        </w:rPr>
+        <w:t>статичні</w:t>
+      </w:r>
+      <w:r>
+        <w:rPr>
+          <w:lang w:val="uk-UA"/>
+        </w:rPr>
+        <w:t xml:space="preserve"> </w:t>
+      </w:r>
+      <w:r>
+        <w:rPr>
+          <w:lang w:val="uk-UA"/>
+        </w:rPr>
+        <w:t>IP адреси</w:t>
+      </w:r>
+      <w:r>
+        <w:rPr>
+          <w:lang w:val="uk-UA"/>
+        </w:rPr>
+        <w:t xml:space="preserve">, приведені нижче. Це дасть можливість </w:t>
+      </w:r>
+      <w:proofErr w:type="spellStart"/>
+      <w:r>
+        <w:rPr>
+          <w:lang w:val="uk-UA"/>
+        </w:rPr>
+        <w:t>пiд’</w:t>
+      </w:r>
+      <w:r>
+        <w:rPr>
+          <w:lang w:val="uk-UA"/>
+        </w:rPr>
+        <w:t>є</w:t>
+      </w:r>
+      <w:r>
+        <w:rPr>
+          <w:lang w:val="uk-UA"/>
+        </w:rPr>
+        <w:t>днатис</w:t>
+      </w:r>
+      <w:r>
+        <w:rPr>
+          <w:lang w:val="uk-UA"/>
+        </w:rPr>
+        <w:t>я</w:t>
+      </w:r>
+      <w:proofErr w:type="spellEnd"/>
+      <w:r>
+        <w:rPr>
+          <w:lang w:val="uk-UA"/>
+        </w:rPr>
+        <w:t xml:space="preserve"> до </w:t>
+      </w:r>
+      <w:r>
+        <w:rPr>
+          <w:b/>
+          <w:lang w:val="uk-UA"/>
+        </w:rPr>
+        <w:t>IК</w:t>
+      </w:r>
+      <w:r>
+        <w:rPr>
+          <w:lang w:val="uk-UA"/>
+        </w:rPr>
+        <w:t xml:space="preserve"> i зробити </w:t>
+      </w:r>
+      <w:proofErr w:type="spellStart"/>
+      <w:r>
+        <w:rPr>
+          <w:lang w:val="uk-UA"/>
+        </w:rPr>
+        <w:t>необхi</w:t>
+      </w:r>
+      <w:bookmarkStart w:id="0" w:name="_GoBack"/>
+      <w:bookmarkEnd w:id="0"/>
+      <w:r>
+        <w:rPr>
+          <w:lang w:val="uk-UA"/>
+        </w:rPr>
+        <w:t>днi</w:t>
+      </w:r>
+      <w:proofErr w:type="spellEnd"/>
+      <w:r>
+        <w:rPr>
+          <w:lang w:val="uk-UA"/>
+        </w:rPr>
+        <w:t xml:space="preserve"> налаштування мережі, після чого </w:t>
+      </w:r>
+      <w:r>
+        <w:rPr>
+          <w:b/>
+          <w:lang w:val="uk-UA"/>
+        </w:rPr>
+        <w:t>IК</w:t>
+      </w:r>
+      <w:r>
+        <w:rPr>
+          <w:lang w:val="uk-UA"/>
+        </w:rPr>
+        <w:t xml:space="preserve"> ма</w:t>
+      </w:r>
+      <w:r>
+        <w:rPr>
+          <w:lang w:val="uk-UA"/>
+        </w:rPr>
+        <w:t>є</w:t>
+      </w:r>
+      <w:r>
+        <w:rPr>
+          <w:lang w:val="uk-UA"/>
+        </w:rPr>
+        <w:t xml:space="preserve"> бути </w:t>
+      </w:r>
+      <w:proofErr w:type="spellStart"/>
+      <w:r>
+        <w:rPr>
+          <w:lang w:val="uk-UA"/>
+        </w:rPr>
+        <w:t>пере</w:t>
+      </w:r>
+      <w:r>
+        <w:rPr>
+          <w:lang w:val="uk-UA"/>
+        </w:rPr>
+        <w:t>з</w:t>
+      </w:r>
+      <w:r>
+        <w:rPr>
+          <w:lang w:val="uk-UA"/>
+        </w:rPr>
+        <w:t>авантажений</w:t>
+      </w:r>
+      <w:proofErr w:type="spellEnd"/>
+      <w:r>
+        <w:rPr>
+          <w:lang w:val="uk-UA"/>
+        </w:rPr>
+        <w:t>.</w:t>
+      </w:r>
+    </w:p>
+    <w:p>
+      <w:pPr>
+        <w:pStyle w:val="HTML"/>
+        <w:shd w:val="clear" w:color="auto" w:fill="F8F9FA"/>
+        <w:spacing w:line="360" w:lineRule="atLeast"/>
+        <w:ind w:left="720"/>
+        <w:rPr>
+          <w:lang w:val="uk-UA"/>
+        </w:rPr>
+      </w:pPr>
+    </w:p>
+    <w:tbl>
+      <w:tblPr>
+        <w:tblStyle w:val="a6"/>
+        <w:tblW w:w="0" w:type="auto"/>
+        <w:jc w:val="center"/>
+        <w:tblLook w:val="04A0" w:firstRow="1" w:lastRow="0" w:firstColumn="1" w:lastColumn="0" w:noHBand="0" w:noVBand="1"/>
+      </w:tblPr>
+      <w:tblGrid>
+        <w:gridCol w:w="3402"/>
+        <w:gridCol w:w="3402"/>
+      </w:tblGrid>
+      <w:tr>
+        <w:trPr>
+          <w:jc w:val="center"/>
+        </w:trPr>
+        <w:tc>
+          <w:tcPr>
+            <w:tcW w:w="3402" w:type="dxa"/>
+          </w:tcPr>
+          <w:p>
+            <w:pPr>
+              <w:tabs>
+                <w:tab w:val="left" w:pos="993"/>
+                <w:tab w:val="left" w:pos="1832"/>
+                <w:tab w:val="left" w:pos="2748"/>
+                <w:tab w:val="left" w:pos="3664"/>
+                <w:tab w:val="left" w:pos="4580"/>
+                <w:tab w:val="left" w:pos="5496"/>
+                <w:tab w:val="left" w:pos="6412"/>
+                <w:tab w:val="left" w:pos="7328"/>
+                <w:tab w:val="left" w:pos="8244"/>
+                <w:tab w:val="left" w:pos="9160"/>
+                <w:tab w:val="left" w:pos="10076"/>
+                <w:tab w:val="left" w:pos="10992"/>
+                <w:tab w:val="left" w:pos="11908"/>
+                <w:tab w:val="left" w:pos="12824"/>
+                <w:tab w:val="left" w:pos="13740"/>
+                <w:tab w:val="left" w:pos="14656"/>
+              </w:tabs>
+              <w:jc w:val="center"/>
+              <w:rPr>
+                <w:rFonts w:ascii="Courier New" w:hAnsi="Courier New" w:cs="Courier New"/>
+                <w:b/>
+                <w:lang w:val="en-US"/>
+              </w:rPr>
+            </w:pPr>
+            <w:r>
+              <w:rPr>
+                <w:rFonts w:ascii="Courier New" w:hAnsi="Courier New" w:cs="Courier New"/>
+                <w:b/>
+                <w:lang w:val="en-US"/>
+              </w:rPr>
+              <w:t>IP</w:t>
+            </w:r>
+          </w:p>
+        </w:tc>
+        <w:tc>
+          <w:tcPr>
+            <w:tcW w:w="3402" w:type="dxa"/>
+          </w:tcPr>
+          <w:p>
+            <w:pPr>
+              <w:tabs>
+                <w:tab w:val="left" w:pos="993"/>
+                <w:tab w:val="left" w:pos="1832"/>
+                <w:tab w:val="left" w:pos="2748"/>
+                <w:tab w:val="left" w:pos="3664"/>
+                <w:tab w:val="left" w:pos="4580"/>
+                <w:tab w:val="left" w:pos="5496"/>
+                <w:tab w:val="left" w:pos="6412"/>
+                <w:tab w:val="left" w:pos="7328"/>
+                <w:tab w:val="left" w:pos="8244"/>
+                <w:tab w:val="left" w:pos="9160"/>
+                <w:tab w:val="left" w:pos="10076"/>
+                <w:tab w:val="left" w:pos="10992"/>
+                <w:tab w:val="left" w:pos="11908"/>
+                <w:tab w:val="left" w:pos="12824"/>
+                <w:tab w:val="left" w:pos="13740"/>
+                <w:tab w:val="left" w:pos="14656"/>
+              </w:tabs>
+              <w:jc w:val="center"/>
+              <w:rPr>
+                <w:rFonts w:ascii="Courier New" w:hAnsi="Courier New" w:cs="Courier New"/>
+                <w:b/>
+              </w:rPr>
+            </w:pPr>
+            <w:r>
+              <w:rPr>
+                <w:rFonts w:ascii="Courier New" w:hAnsi="Courier New" w:cs="Courier New"/>
+                <w:b/>
+              </w:rPr>
+              <w:t>Маска</w:t>
+            </w:r>
+          </w:p>
+        </w:tc>
+      </w:tr>
+      <w:tr>
+        <w:trPr>
+          <w:jc w:val="center"/>
+        </w:trPr>
+        <w:tc>
+          <w:tcPr>
+            <w:tcW w:w="3402" w:type="dxa"/>
+          </w:tcPr>
+          <w:p>
+            <w:pPr>
+              <w:tabs>
+                <w:tab w:val="left" w:pos="993"/>
+                <w:tab w:val="left" w:pos="1832"/>
+                <w:tab w:val="left" w:pos="2748"/>
+                <w:tab w:val="left" w:pos="3664"/>
+                <w:tab w:val="left" w:pos="4580"/>
+                <w:tab w:val="left" w:pos="5496"/>
+                <w:tab w:val="left" w:pos="6412"/>
+                <w:tab w:val="left" w:pos="7328"/>
+                <w:tab w:val="left" w:pos="8244"/>
+                <w:tab w:val="left" w:pos="9160"/>
+                <w:tab w:val="left" w:pos="10076"/>
+                <w:tab w:val="left" w:pos="10992"/>
+                <w:tab w:val="left" w:pos="11908"/>
+                <w:tab w:val="left" w:pos="12824"/>
+                <w:tab w:val="left" w:pos="13740"/>
+                <w:tab w:val="left" w:pos="14656"/>
+              </w:tabs>
+              <w:jc w:val="center"/>
+              <w:rPr>
+                <w:rFonts w:ascii="Courier New" w:hAnsi="Courier New" w:cs="Courier New"/>
+                <w:sz w:val="20"/>
+                <w:szCs w:val="20"/>
+              </w:rPr>
+            </w:pPr>
+            <w:r>
+              <w:rPr>
+                <w:rFonts w:ascii="Courier New" w:hAnsi="Courier New" w:cs="Courier New"/>
+                <w:lang w:val="en-US"/>
+              </w:rPr>
+              <w:t>192.168.1.200</w:t>
+            </w:r>
+          </w:p>
+        </w:tc>
+        <w:tc>
+          <w:tcPr>
+            <w:tcW w:w="3402" w:type="dxa"/>
+          </w:tcPr>
+          <w:p>
+            <w:pPr>
+              <w:tabs>
+                <w:tab w:val="left" w:pos="993"/>
+                <w:tab w:val="left" w:pos="1832"/>
+                <w:tab w:val="left" w:pos="2748"/>
+                <w:tab w:val="left" w:pos="3664"/>
+                <w:tab w:val="left" w:pos="4580"/>
+                <w:tab w:val="left" w:pos="5496"/>
+                <w:tab w:val="left" w:pos="6412"/>
+                <w:tab w:val="left" w:pos="7328"/>
+                <w:tab w:val="left" w:pos="8244"/>
+                <w:tab w:val="left" w:pos="9160"/>
+                <w:tab w:val="left" w:pos="10076"/>
+                <w:tab w:val="left" w:pos="10992"/>
+                <w:tab w:val="left" w:pos="11908"/>
+                <w:tab w:val="left" w:pos="12824"/>
+                <w:tab w:val="left" w:pos="13740"/>
+                <w:tab w:val="left" w:pos="14656"/>
+              </w:tabs>
+              <w:jc w:val="center"/>
+              <w:rPr>
+                <w:rFonts w:ascii="Courier New" w:hAnsi="Courier New" w:cs="Courier New"/>
+                <w:sz w:val="20"/>
+                <w:szCs w:val="20"/>
+              </w:rPr>
+            </w:pPr>
+            <w:r>
+              <w:rPr>
+                <w:rFonts w:ascii="Courier New" w:hAnsi="Courier New" w:cs="Courier New"/>
+                <w:lang w:val="en-US"/>
+              </w:rPr>
+              <w:t>255.255.255.0</w:t>
+            </w:r>
+          </w:p>
+        </w:tc>
+      </w:tr>
+      <w:tr>
+        <w:trPr>
+          <w:jc w:val="center"/>
+        </w:trPr>
+        <w:tc>
+          <w:tcPr>
+            <w:tcW w:w="3402" w:type="dxa"/>
+          </w:tcPr>
+          <w:p>
+            <w:pPr>
+              <w:tabs>
+                <w:tab w:val="left" w:pos="993"/>
+                <w:tab w:val="left" w:pos="1832"/>
+                <w:tab w:val="left" w:pos="2748"/>
+                <w:tab w:val="left" w:pos="3664"/>
+                <w:tab w:val="left" w:pos="4580"/>
+                <w:tab w:val="left" w:pos="5496"/>
+                <w:tab w:val="left" w:pos="6412"/>
+                <w:tab w:val="left" w:pos="7328"/>
+                <w:tab w:val="left" w:pos="8244"/>
+                <w:tab w:val="left" w:pos="9160"/>
+                <w:tab w:val="left" w:pos="10076"/>
+                <w:tab w:val="left" w:pos="10992"/>
+                <w:tab w:val="left" w:pos="11908"/>
+                <w:tab w:val="left" w:pos="12824"/>
+                <w:tab w:val="left" w:pos="13740"/>
+                <w:tab w:val="left" w:pos="14656"/>
+              </w:tabs>
+              <w:jc w:val="center"/>
+              <w:rPr>
+                <w:rFonts w:ascii="Courier New" w:hAnsi="Courier New" w:cs="Courier New"/>
+                <w:sz w:val="20"/>
+                <w:szCs w:val="20"/>
+              </w:rPr>
+            </w:pPr>
+            <w:r>
+              <w:rPr>
+                <w:rFonts w:ascii="Courier New" w:hAnsi="Courier New" w:cs="Courier New"/>
+                <w:lang w:val="en-US"/>
+              </w:rPr>
+              <w:t>192.168.0.200</w:t>
+            </w:r>
+          </w:p>
+        </w:tc>
+        <w:tc>
+          <w:tcPr>
+            <w:tcW w:w="3402" w:type="dxa"/>
+          </w:tcPr>
+          <w:p>
+            <w:pPr>
+              <w:tabs>
+                <w:tab w:val="left" w:pos="993"/>
+                <w:tab w:val="left" w:pos="1832"/>
+                <w:tab w:val="left" w:pos="2748"/>
+                <w:tab w:val="left" w:pos="3664"/>
+                <w:tab w:val="left" w:pos="4580"/>
+                <w:tab w:val="left" w:pos="5496"/>
+                <w:tab w:val="left" w:pos="6412"/>
+                <w:tab w:val="left" w:pos="7328"/>
+                <w:tab w:val="left" w:pos="8244"/>
+                <w:tab w:val="left" w:pos="9160"/>
+                <w:tab w:val="left" w:pos="10076"/>
+                <w:tab w:val="left" w:pos="10992"/>
+                <w:tab w:val="left" w:pos="11908"/>
+                <w:tab w:val="left" w:pos="12824"/>
+                <w:tab w:val="left" w:pos="13740"/>
+                <w:tab w:val="left" w:pos="14656"/>
+              </w:tabs>
+              <w:jc w:val="center"/>
+              <w:rPr>
+                <w:rFonts w:ascii="Courier New" w:hAnsi="Courier New" w:cs="Courier New"/>
+                <w:sz w:val="20"/>
+                <w:szCs w:val="20"/>
+              </w:rPr>
+            </w:pPr>
+            <w:r>
+              <w:rPr>
+                <w:rFonts w:ascii="Courier New" w:hAnsi="Courier New" w:cs="Courier New"/>
+                <w:lang w:val="en-US"/>
+              </w:rPr>
+              <w:t>255.255.255.0</w:t>
+            </w:r>
+          </w:p>
+        </w:tc>
+      </w:tr>
+      <w:tr>
+        <w:trPr>
+          <w:jc w:val="center"/>
+        </w:trPr>
+        <w:tc>
+          <w:tcPr>
+            <w:tcW w:w="3402" w:type="dxa"/>
+          </w:tcPr>
+          <w:p>
+            <w:pPr>
+              <w:tabs>
+                <w:tab w:val="left" w:pos="993"/>
+                <w:tab w:val="left" w:pos="1832"/>
+                <w:tab w:val="left" w:pos="2748"/>
+                <w:tab w:val="left" w:pos="3664"/>
+                <w:tab w:val="left" w:pos="4580"/>
+                <w:tab w:val="left" w:pos="5496"/>
+                <w:tab w:val="left" w:pos="6412"/>
+                <w:tab w:val="left" w:pos="7328"/>
+                <w:tab w:val="left" w:pos="8244"/>
+                <w:tab w:val="left" w:pos="9160"/>
+                <w:tab w:val="left" w:pos="10076"/>
+                <w:tab w:val="left" w:pos="10992"/>
+                <w:tab w:val="left" w:pos="11908"/>
+                <w:tab w:val="left" w:pos="12824"/>
+                <w:tab w:val="left" w:pos="13740"/>
+                <w:tab w:val="left" w:pos="14656"/>
+              </w:tabs>
+              <w:jc w:val="center"/>
+              <w:rPr>
+                <w:rFonts w:ascii="Courier New" w:hAnsi="Courier New" w:cs="Courier New"/>
+                <w:sz w:val="20"/>
+                <w:szCs w:val="20"/>
+              </w:rPr>
+            </w:pPr>
+            <w:r>
+              <w:rPr>
+                <w:rFonts w:ascii="Courier New" w:hAnsi="Courier New" w:cs="Courier New"/>
+                <w:lang w:val="en-US"/>
+              </w:rPr>
+              <w:t>192.168.2.200</w:t>
+            </w:r>
+          </w:p>
+        </w:tc>
+        <w:tc>
+          <w:tcPr>
+            <w:tcW w:w="3402" w:type="dxa"/>
+          </w:tcPr>
+          <w:p>
+            <w:pPr>
+              <w:tabs>
+                <w:tab w:val="left" w:pos="993"/>
+                <w:tab w:val="left" w:pos="1832"/>
+                <w:tab w:val="left" w:pos="2748"/>
+                <w:tab w:val="left" w:pos="3664"/>
+                <w:tab w:val="left" w:pos="4580"/>
+                <w:tab w:val="left" w:pos="5496"/>
+                <w:tab w:val="left" w:pos="6412"/>
+                <w:tab w:val="left" w:pos="7328"/>
+                <w:tab w:val="left" w:pos="8244"/>
+                <w:tab w:val="left" w:pos="9160"/>
+                <w:tab w:val="left" w:pos="10076"/>
+                <w:tab w:val="left" w:pos="10992"/>
+                <w:tab w:val="left" w:pos="11908"/>
+                <w:tab w:val="left" w:pos="12824"/>
+                <w:tab w:val="left" w:pos="13740"/>
+                <w:tab w:val="left" w:pos="14656"/>
+              </w:tabs>
+              <w:jc w:val="center"/>
+              <w:rPr>
+                <w:rFonts w:ascii="Courier New" w:hAnsi="Courier New" w:cs="Courier New"/>
+                <w:sz w:val="20"/>
+                <w:szCs w:val="20"/>
+              </w:rPr>
+            </w:pPr>
+            <w:r>
+              <w:rPr>
+                <w:rFonts w:ascii="Courier New" w:hAnsi="Courier New" w:cs="Courier New"/>
+                <w:lang w:val="en-US"/>
+              </w:rPr>
+              <w:t>255.255.255.0</w:t>
+            </w:r>
+          </w:p>
+        </w:tc>
+      </w:tr>
+      <w:tr>
+        <w:trPr>
+          <w:jc w:val="center"/>
+        </w:trPr>
+        <w:tc>
+          <w:tcPr>
+            <w:tcW w:w="3402" w:type="dxa"/>
+          </w:tcPr>
+          <w:p>
+            <w:pPr>
+              <w:tabs>
+                <w:tab w:val="left" w:pos="993"/>
+                <w:tab w:val="left" w:pos="1832"/>
+                <w:tab w:val="left" w:pos="2748"/>
+                <w:tab w:val="left" w:pos="3664"/>
+                <w:tab w:val="left" w:pos="4580"/>
+                <w:tab w:val="left" w:pos="5496"/>
+                <w:tab w:val="left" w:pos="6412"/>
+                <w:tab w:val="left" w:pos="7328"/>
+                <w:tab w:val="left" w:pos="8244"/>
+                <w:tab w:val="left" w:pos="9160"/>
+                <w:tab w:val="left" w:pos="10076"/>
+                <w:tab w:val="left" w:pos="10992"/>
+                <w:tab w:val="left" w:pos="11908"/>
+                <w:tab w:val="left" w:pos="12824"/>
+                <w:tab w:val="left" w:pos="13740"/>
+                <w:tab w:val="left" w:pos="14656"/>
+              </w:tabs>
+              <w:jc w:val="center"/>
+              <w:rPr>
+                <w:rFonts w:ascii="Courier New" w:hAnsi="Courier New" w:cs="Courier New"/>
+                <w:sz w:val="20"/>
+                <w:szCs w:val="20"/>
+              </w:rPr>
+            </w:pPr>
+            <w:r>
+              <w:rPr>
+                <w:rFonts w:ascii="Courier New" w:hAnsi="Courier New" w:cs="Courier New"/>
+                <w:lang w:val="en-US"/>
+              </w:rPr>
+              <w:t>192.168.88.200</w:t>
+            </w:r>
+          </w:p>
+        </w:tc>
+        <w:tc>
+          <w:tcPr>
+            <w:tcW w:w="3402" w:type="dxa"/>
+          </w:tcPr>
+          <w:p>
+            <w:pPr>
+              <w:tabs>
+                <w:tab w:val="left" w:pos="993"/>
+                <w:tab w:val="left" w:pos="1832"/>
+                <w:tab w:val="left" w:pos="2748"/>
+                <w:tab w:val="left" w:pos="3664"/>
+                <w:tab w:val="left" w:pos="4580"/>
+                <w:tab w:val="left" w:pos="5496"/>
+                <w:tab w:val="left" w:pos="6412"/>
+                <w:tab w:val="left" w:pos="7328"/>
+                <w:tab w:val="left" w:pos="8244"/>
+                <w:tab w:val="left" w:pos="9160"/>
+                <w:tab w:val="left" w:pos="10076"/>
+                <w:tab w:val="left" w:pos="10992"/>
+                <w:tab w:val="left" w:pos="11908"/>
+                <w:tab w:val="left" w:pos="12824"/>
+                <w:tab w:val="left" w:pos="13740"/>
+                <w:tab w:val="left" w:pos="14656"/>
+              </w:tabs>
+              <w:jc w:val="center"/>
+              <w:rPr>
+                <w:rFonts w:ascii="Courier New" w:hAnsi="Courier New" w:cs="Courier New"/>
+                <w:sz w:val="20"/>
+                <w:szCs w:val="20"/>
+              </w:rPr>
+            </w:pPr>
+            <w:r>
+              <w:rPr>
+                <w:rFonts w:ascii="Courier New" w:hAnsi="Courier New" w:cs="Courier New"/>
+                <w:lang w:val="en-US"/>
+              </w:rPr>
+              <w:t>255.255.255.0</w:t>
+            </w:r>
+          </w:p>
+        </w:tc>
+      </w:tr>
+      <w:tr>
+        <w:trPr>
+          <w:jc w:val="center"/>
+        </w:trPr>
+        <w:tc>
+          <w:tcPr>
+            <w:tcW w:w="3402" w:type="dxa"/>
+          </w:tcPr>
+          <w:p>
+            <w:pPr>
+              <w:tabs>
+                <w:tab w:val="left" w:pos="993"/>
+                <w:tab w:val="left" w:pos="1832"/>
+                <w:tab w:val="left" w:pos="2748"/>
+                <w:tab w:val="left" w:pos="3664"/>
+                <w:tab w:val="left" w:pos="4580"/>
+                <w:tab w:val="left" w:pos="5496"/>
+                <w:tab w:val="left" w:pos="6412"/>
+                <w:tab w:val="left" w:pos="7328"/>
+                <w:tab w:val="left" w:pos="8244"/>
+                <w:tab w:val="left" w:pos="9160"/>
+                <w:tab w:val="left" w:pos="10076"/>
+                <w:tab w:val="left" w:pos="10992"/>
+                <w:tab w:val="left" w:pos="11908"/>
+                <w:tab w:val="left" w:pos="12824"/>
+                <w:tab w:val="left" w:pos="13740"/>
+                <w:tab w:val="left" w:pos="14656"/>
+              </w:tabs>
+              <w:jc w:val="center"/>
+              <w:rPr>
+                <w:rFonts w:ascii="Courier New" w:hAnsi="Courier New" w:cs="Courier New"/>
+                <w:sz w:val="20"/>
+                <w:szCs w:val="20"/>
+              </w:rPr>
+            </w:pPr>
+            <w:r>
+              <w:rPr>
+                <w:rFonts w:ascii="Courier New" w:hAnsi="Courier New" w:cs="Courier New"/>
+                <w:lang w:val="en-US"/>
+              </w:rPr>
+              <w:t>10.1.1.200</w:t>
+            </w:r>
+          </w:p>
+        </w:tc>
+        <w:tc>
+          <w:tcPr>
+            <w:tcW w:w="3402" w:type="dxa"/>
+          </w:tcPr>
+          <w:p>
+            <w:pPr>
+              <w:tabs>
+                <w:tab w:val="left" w:pos="993"/>
+                <w:tab w:val="left" w:pos="1832"/>
+                <w:tab w:val="left" w:pos="2748"/>
+                <w:tab w:val="left" w:pos="3664"/>
+                <w:tab w:val="left" w:pos="4580"/>
+                <w:tab w:val="left" w:pos="5496"/>
+                <w:tab w:val="left" w:pos="6412"/>
+                <w:tab w:val="left" w:pos="7328"/>
+                <w:tab w:val="left" w:pos="8244"/>
+                <w:tab w:val="left" w:pos="9160"/>
+                <w:tab w:val="left" w:pos="10076"/>
+                <w:tab w:val="left" w:pos="10992"/>
+                <w:tab w:val="left" w:pos="11908"/>
+                <w:tab w:val="left" w:pos="12824"/>
+                <w:tab w:val="left" w:pos="13740"/>
+                <w:tab w:val="left" w:pos="14656"/>
+              </w:tabs>
+              <w:jc w:val="center"/>
+              <w:rPr>
+                <w:rFonts w:ascii="Courier New" w:hAnsi="Courier New" w:cs="Courier New"/>
+                <w:sz w:val="20"/>
+                <w:szCs w:val="20"/>
+              </w:rPr>
+            </w:pPr>
+            <w:r>
+              <w:rPr>
+                <w:rFonts w:ascii="Courier New" w:hAnsi="Courier New" w:cs="Courier New"/>
+                <w:lang w:val="en-US"/>
+              </w:rPr>
+              <w:t>255.0.0.0</w:t>
+            </w:r>
+          </w:p>
+        </w:tc>
+      </w:tr>
+      <w:tr>
+        <w:trPr>
+          <w:jc w:val="center"/>
+        </w:trPr>
+        <w:tc>
+          <w:tcPr>
+            <w:tcW w:w="3402" w:type="dxa"/>
+          </w:tcPr>
+          <w:p>
+            <w:pPr>
+              <w:tabs>
+                <w:tab w:val="left" w:pos="993"/>
+                <w:tab w:val="left" w:pos="1832"/>
+                <w:tab w:val="left" w:pos="2748"/>
+                <w:tab w:val="left" w:pos="3664"/>
+                <w:tab w:val="left" w:pos="4580"/>
+                <w:tab w:val="left" w:pos="5496"/>
+                <w:tab w:val="left" w:pos="6412"/>
+                <w:tab w:val="left" w:pos="7328"/>
+                <w:tab w:val="left" w:pos="8244"/>
+                <w:tab w:val="left" w:pos="9160"/>
+                <w:tab w:val="left" w:pos="10076"/>
+                <w:tab w:val="left" w:pos="10992"/>
+                <w:tab w:val="left" w:pos="11908"/>
+                <w:tab w:val="left" w:pos="12824"/>
+                <w:tab w:val="left" w:pos="13740"/>
+                <w:tab w:val="left" w:pos="14656"/>
+              </w:tabs>
+              <w:jc w:val="center"/>
+              <w:rPr>
+                <w:rFonts w:ascii="Courier New" w:hAnsi="Courier New" w:cs="Courier New"/>
+                <w:sz w:val="20"/>
+                <w:szCs w:val="20"/>
+              </w:rPr>
+            </w:pPr>
+            <w:r>
+              <w:rPr>
+                <w:rFonts w:ascii="Courier New" w:hAnsi="Courier New" w:cs="Courier New"/>
+                <w:lang w:val="en-US"/>
+              </w:rPr>
+              <w:t>172.16.1.200</w:t>
+            </w:r>
+          </w:p>
+        </w:tc>
+        <w:tc>
+          <w:tcPr>
+            <w:tcW w:w="3402" w:type="dxa"/>
+          </w:tcPr>
+          <w:p>
+            <w:pPr>
+              <w:tabs>
+                <w:tab w:val="left" w:pos="993"/>
+                <w:tab w:val="left" w:pos="1832"/>
+                <w:tab w:val="left" w:pos="2748"/>
+                <w:tab w:val="left" w:pos="3664"/>
+                <w:tab w:val="left" w:pos="4580"/>
+                <w:tab w:val="left" w:pos="5496"/>
+                <w:tab w:val="left" w:pos="6412"/>
+                <w:tab w:val="left" w:pos="7328"/>
+                <w:tab w:val="left" w:pos="8244"/>
+                <w:tab w:val="left" w:pos="9160"/>
+                <w:tab w:val="left" w:pos="10076"/>
+                <w:tab w:val="left" w:pos="10992"/>
+                <w:tab w:val="left" w:pos="11908"/>
+                <w:tab w:val="left" w:pos="12824"/>
+                <w:tab w:val="left" w:pos="13740"/>
+                <w:tab w:val="left" w:pos="14656"/>
+              </w:tabs>
+              <w:jc w:val="center"/>
+              <w:rPr>
+                <w:rFonts w:ascii="Courier New" w:hAnsi="Courier New" w:cs="Courier New"/>
+                <w:sz w:val="20"/>
+                <w:szCs w:val="20"/>
+              </w:rPr>
+            </w:pPr>
+            <w:r>
+              <w:rPr>
+                <w:rFonts w:ascii="Courier New" w:hAnsi="Courier New" w:cs="Courier New"/>
+                <w:lang w:val="en-US"/>
+              </w:rPr>
+              <w:t>255.240.0.0</w:t>
+            </w:r>
+          </w:p>
+        </w:tc>
+      </w:tr>
+      <w:tr>
+        <w:trPr>
+          <w:jc w:val="center"/>
+        </w:trPr>
+        <w:tc>
+          <w:tcPr>
+            <w:tcW w:w="3402" w:type="dxa"/>
+          </w:tcPr>
+          <w:p>
+            <w:pPr>
+              <w:tabs>
+                <w:tab w:val="left" w:pos="993"/>
+                <w:tab w:val="left" w:pos="1832"/>
+                <w:tab w:val="left" w:pos="2748"/>
+                <w:tab w:val="left" w:pos="3664"/>
+                <w:tab w:val="left" w:pos="4580"/>
+                <w:tab w:val="left" w:pos="5496"/>
+                <w:tab w:val="left" w:pos="6412"/>
+                <w:tab w:val="left" w:pos="7328"/>
+                <w:tab w:val="left" w:pos="8244"/>
+                <w:tab w:val="left" w:pos="9160"/>
+                <w:tab w:val="left" w:pos="10076"/>
+                <w:tab w:val="left" w:pos="10992"/>
+                <w:tab w:val="left" w:pos="11908"/>
+                <w:tab w:val="left" w:pos="12824"/>
+                <w:tab w:val="left" w:pos="13740"/>
+                <w:tab w:val="left" w:pos="14656"/>
+              </w:tabs>
+              <w:jc w:val="center"/>
+              <w:rPr>
+                <w:rFonts w:ascii="Courier New" w:hAnsi="Courier New" w:cs="Courier New"/>
+                <w:sz w:val="20"/>
+                <w:szCs w:val="20"/>
+              </w:rPr>
+            </w:pPr>
+            <w:r>
+              <w:rPr>
+                <w:rFonts w:ascii="Courier New" w:hAnsi="Courier New" w:cs="Courier New"/>
+                <w:lang w:val="en-US"/>
+              </w:rPr>
+              <w:t>192.168.1.200</w:t>
+            </w:r>
+          </w:p>
+        </w:tc>
+        <w:tc>
+          <w:tcPr>
+            <w:tcW w:w="3402" w:type="dxa"/>
+          </w:tcPr>
+          <w:p>
+            <w:pPr>
+              <w:tabs>
+                <w:tab w:val="left" w:pos="993"/>
+                <w:tab w:val="left" w:pos="1832"/>
+                <w:tab w:val="left" w:pos="2748"/>
+                <w:tab w:val="left" w:pos="3664"/>
+                <w:tab w:val="left" w:pos="4580"/>
+                <w:tab w:val="left" w:pos="5496"/>
+                <w:tab w:val="left" w:pos="6412"/>
+                <w:tab w:val="left" w:pos="7328"/>
+                <w:tab w:val="left" w:pos="8244"/>
+                <w:tab w:val="left" w:pos="9160"/>
+                <w:tab w:val="left" w:pos="10076"/>
+                <w:tab w:val="left" w:pos="10992"/>
+                <w:tab w:val="left" w:pos="11908"/>
+                <w:tab w:val="left" w:pos="12824"/>
+                <w:tab w:val="left" w:pos="13740"/>
+                <w:tab w:val="left" w:pos="14656"/>
+              </w:tabs>
+              <w:jc w:val="center"/>
+              <w:rPr>
+                <w:rFonts w:ascii="Courier New" w:hAnsi="Courier New" w:cs="Courier New"/>
+                <w:sz w:val="20"/>
+                <w:szCs w:val="20"/>
+              </w:rPr>
+            </w:pPr>
+            <w:r>
+              <w:rPr>
+                <w:rFonts w:ascii="Courier New" w:hAnsi="Courier New" w:cs="Courier New"/>
+                <w:lang w:val="en-US"/>
+              </w:rPr>
+              <w:t>255.255.0.0</w:t>
+            </w:r>
+          </w:p>
+        </w:tc>
+      </w:tr>
+      <w:tr>
+        <w:trPr>
+          <w:jc w:val="center"/>
+        </w:trPr>
+        <w:tc>
+          <w:tcPr>
+            <w:tcW w:w="3402" w:type="dxa"/>
+          </w:tcPr>
+          <w:p>
+            <w:pPr>
+              <w:tabs>
+                <w:tab w:val="left" w:pos="993"/>
+                <w:tab w:val="left" w:pos="1832"/>
+                <w:tab w:val="left" w:pos="2748"/>
+                <w:tab w:val="left" w:pos="3664"/>
+                <w:tab w:val="left" w:pos="4580"/>
+                <w:tab w:val="left" w:pos="5496"/>
+                <w:tab w:val="left" w:pos="6412"/>
+                <w:tab w:val="left" w:pos="7328"/>
+                <w:tab w:val="left" w:pos="8244"/>
+                <w:tab w:val="left" w:pos="9160"/>
+                <w:tab w:val="left" w:pos="10076"/>
+                <w:tab w:val="left" w:pos="10992"/>
+                <w:tab w:val="left" w:pos="11908"/>
+                <w:tab w:val="left" w:pos="12824"/>
+                <w:tab w:val="left" w:pos="13740"/>
+                <w:tab w:val="left" w:pos="14656"/>
+              </w:tabs>
+              <w:jc w:val="center"/>
+              <w:rPr>
+                <w:rFonts w:ascii="Courier New" w:hAnsi="Courier New" w:cs="Courier New"/>
+                <w:sz w:val="20"/>
+                <w:szCs w:val="20"/>
+              </w:rPr>
+            </w:pPr>
+            <w:r>
+              <w:rPr>
+                <w:rFonts w:ascii="Courier New" w:hAnsi="Courier New" w:cs="Courier New"/>
+                <w:lang w:val="en-US"/>
+              </w:rPr>
+              <w:t>169.254.1.200</w:t>
+            </w:r>
+          </w:p>
+        </w:tc>
+        <w:tc>
+          <w:tcPr>
+            <w:tcW w:w="3402" w:type="dxa"/>
+          </w:tcPr>
+          <w:p>
+            <w:pPr>
+              <w:tabs>
+                <w:tab w:val="left" w:pos="993"/>
+                <w:tab w:val="left" w:pos="1832"/>
+                <w:tab w:val="left" w:pos="2748"/>
+                <w:tab w:val="left" w:pos="3664"/>
+                <w:tab w:val="left" w:pos="4580"/>
+                <w:tab w:val="left" w:pos="5496"/>
+                <w:tab w:val="left" w:pos="6412"/>
+                <w:tab w:val="left" w:pos="7328"/>
+                <w:tab w:val="left" w:pos="8244"/>
+                <w:tab w:val="left" w:pos="9160"/>
+                <w:tab w:val="left" w:pos="10076"/>
+                <w:tab w:val="left" w:pos="10992"/>
+                <w:tab w:val="left" w:pos="11908"/>
+                <w:tab w:val="left" w:pos="12824"/>
+                <w:tab w:val="left" w:pos="13740"/>
+                <w:tab w:val="left" w:pos="14656"/>
+              </w:tabs>
+              <w:jc w:val="center"/>
+              <w:rPr>
+                <w:rFonts w:ascii="Courier New" w:hAnsi="Courier New" w:cs="Courier New"/>
+                <w:sz w:val="20"/>
+                <w:szCs w:val="20"/>
+              </w:rPr>
+            </w:pPr>
+            <w:r>
+              <w:rPr>
+                <w:rFonts w:ascii="Courier New" w:hAnsi="Courier New" w:cs="Courier New"/>
+                <w:lang w:val="en-US"/>
+              </w:rPr>
+              <w:t>255.255.0.0</w:t>
+            </w:r>
+          </w:p>
+        </w:tc>
+      </w:tr>
+    </w:tbl>
+    <w:p>
+      <w:pPr>
         <w:shd w:val="clear" w:color="auto" w:fill="FFFFFF"/>
         <w:tabs>
           <w:tab w:val="left" w:pos="993"/>
@@ -7788,607 +8977,6 @@
           <w:rFonts w:ascii="Courier New" w:hAnsi="Courier New" w:cs="Courier New"/>
           <w:sz w:val="20"/>
           <w:szCs w:val="20"/>
-          <w:lang w:val="uk-UA"/>
-        </w:rPr>
-      </w:pPr>
-    </w:p>
-    <w:p>
-      <w:pPr>
-        <w:shd w:val="clear" w:color="auto" w:fill="FFFFFF"/>
-        <w:tabs>
-          <w:tab w:val="left" w:pos="993"/>
-          <w:tab w:val="left" w:pos="1832"/>
-          <w:tab w:val="left" w:pos="2748"/>
-          <w:tab w:val="left" w:pos="3664"/>
-          <w:tab w:val="left" w:pos="4580"/>
-          <w:tab w:val="left" w:pos="5496"/>
-          <w:tab w:val="left" w:pos="6412"/>
-          <w:tab w:val="left" w:pos="7328"/>
-          <w:tab w:val="left" w:pos="8244"/>
-          <w:tab w:val="left" w:pos="9160"/>
-          <w:tab w:val="left" w:pos="10076"/>
-          <w:tab w:val="left" w:pos="10992"/>
-          <w:tab w:val="left" w:pos="11908"/>
-          <w:tab w:val="left" w:pos="12824"/>
-          <w:tab w:val="left" w:pos="13740"/>
-          <w:tab w:val="left" w:pos="14656"/>
-        </w:tabs>
-        <w:spacing w:after="0" w:line="240" w:lineRule="auto"/>
-        <w:rPr>
-          <w:rFonts w:ascii="Courier New" w:hAnsi="Courier New" w:cs="Courier New"/>
-          <w:sz w:val="20"/>
-          <w:szCs w:val="20"/>
-          <w:lang w:val="uk-UA"/>
-        </w:rPr>
-      </w:pPr>
-    </w:p>
-    <w:p>
-      <w:pPr>
-        <w:shd w:val="clear" w:color="auto" w:fill="FFFFFF"/>
-        <w:tabs>
-          <w:tab w:val="left" w:pos="993"/>
-          <w:tab w:val="left" w:pos="1832"/>
-          <w:tab w:val="left" w:pos="2748"/>
-          <w:tab w:val="left" w:pos="3664"/>
-          <w:tab w:val="left" w:pos="4580"/>
-          <w:tab w:val="left" w:pos="5496"/>
-          <w:tab w:val="left" w:pos="6412"/>
-          <w:tab w:val="left" w:pos="7328"/>
-          <w:tab w:val="left" w:pos="8244"/>
-          <w:tab w:val="left" w:pos="9160"/>
-          <w:tab w:val="left" w:pos="10076"/>
-          <w:tab w:val="left" w:pos="10992"/>
-          <w:tab w:val="left" w:pos="11908"/>
-          <w:tab w:val="left" w:pos="12824"/>
-          <w:tab w:val="left" w:pos="13740"/>
-          <w:tab w:val="left" w:pos="14656"/>
-        </w:tabs>
-        <w:spacing w:after="0" w:line="240" w:lineRule="auto"/>
-        <w:rPr>
-          <w:rFonts w:ascii="Courier New" w:hAnsi="Courier New" w:cs="Courier New"/>
-          <w:sz w:val="20"/>
-          <w:szCs w:val="20"/>
-          <w:lang w:val="uk-UA"/>
-        </w:rPr>
-      </w:pPr>
-    </w:p>
-    <w:p>
-      <w:pPr>
-        <w:shd w:val="clear" w:color="auto" w:fill="FFFFFF"/>
-        <w:tabs>
-          <w:tab w:val="left" w:pos="993"/>
-          <w:tab w:val="left" w:pos="1832"/>
-          <w:tab w:val="left" w:pos="2748"/>
-          <w:tab w:val="left" w:pos="3664"/>
-          <w:tab w:val="left" w:pos="4580"/>
-          <w:tab w:val="left" w:pos="5496"/>
-          <w:tab w:val="left" w:pos="6412"/>
-          <w:tab w:val="left" w:pos="7328"/>
-          <w:tab w:val="left" w:pos="8244"/>
-          <w:tab w:val="left" w:pos="9160"/>
-          <w:tab w:val="left" w:pos="10076"/>
-          <w:tab w:val="left" w:pos="10992"/>
-          <w:tab w:val="left" w:pos="11908"/>
-          <w:tab w:val="left" w:pos="12824"/>
-          <w:tab w:val="left" w:pos="13740"/>
-          <w:tab w:val="left" w:pos="14656"/>
-        </w:tabs>
-        <w:spacing w:after="0" w:line="240" w:lineRule="auto"/>
-        <w:rPr>
-          <w:rFonts w:ascii="Courier New" w:hAnsi="Courier New" w:cs="Courier New"/>
-          <w:sz w:val="20"/>
-          <w:szCs w:val="20"/>
-          <w:lang w:val="uk-UA"/>
-        </w:rPr>
-      </w:pPr>
-    </w:p>
-    <w:p>
-      <w:pPr>
-        <w:shd w:val="clear" w:color="auto" w:fill="FFFFFF"/>
-        <w:tabs>
-          <w:tab w:val="left" w:pos="993"/>
-          <w:tab w:val="left" w:pos="1832"/>
-          <w:tab w:val="left" w:pos="2748"/>
-          <w:tab w:val="left" w:pos="3664"/>
-          <w:tab w:val="left" w:pos="4580"/>
-          <w:tab w:val="left" w:pos="5496"/>
-          <w:tab w:val="left" w:pos="6412"/>
-          <w:tab w:val="left" w:pos="7328"/>
-          <w:tab w:val="left" w:pos="8244"/>
-          <w:tab w:val="left" w:pos="9160"/>
-          <w:tab w:val="left" w:pos="10076"/>
-          <w:tab w:val="left" w:pos="10992"/>
-          <w:tab w:val="left" w:pos="11908"/>
-          <w:tab w:val="left" w:pos="12824"/>
-          <w:tab w:val="left" w:pos="13740"/>
-          <w:tab w:val="left" w:pos="14656"/>
-        </w:tabs>
-        <w:spacing w:after="0" w:line="240" w:lineRule="auto"/>
-        <w:rPr>
-          <w:rFonts w:ascii="Courier New" w:hAnsi="Courier New" w:cs="Courier New"/>
-          <w:sz w:val="20"/>
-          <w:szCs w:val="20"/>
-          <w:lang w:val="uk-UA"/>
-        </w:rPr>
-      </w:pPr>
-    </w:p>
-    <w:p>
-      <w:pPr>
-        <w:shd w:val="clear" w:color="auto" w:fill="FFFFFF"/>
-        <w:tabs>
-          <w:tab w:val="left" w:pos="993"/>
-          <w:tab w:val="left" w:pos="1832"/>
-          <w:tab w:val="left" w:pos="2748"/>
-          <w:tab w:val="left" w:pos="3664"/>
-          <w:tab w:val="left" w:pos="4580"/>
-          <w:tab w:val="left" w:pos="5496"/>
-          <w:tab w:val="left" w:pos="6412"/>
-          <w:tab w:val="left" w:pos="7328"/>
-          <w:tab w:val="left" w:pos="8244"/>
-          <w:tab w:val="left" w:pos="9160"/>
-          <w:tab w:val="left" w:pos="10076"/>
-          <w:tab w:val="left" w:pos="10992"/>
-          <w:tab w:val="left" w:pos="11908"/>
-          <w:tab w:val="left" w:pos="12824"/>
-          <w:tab w:val="left" w:pos="13740"/>
-          <w:tab w:val="left" w:pos="14656"/>
-        </w:tabs>
-        <w:spacing w:after="0" w:line="240" w:lineRule="auto"/>
-        <w:rPr>
-          <w:rFonts w:ascii="Courier New" w:hAnsi="Courier New" w:cs="Courier New"/>
-          <w:sz w:val="20"/>
-          <w:szCs w:val="20"/>
-          <w:lang w:val="uk-UA"/>
-        </w:rPr>
-      </w:pPr>
-    </w:p>
-    <w:p>
-      <w:pPr>
-        <w:shd w:val="clear" w:color="auto" w:fill="FFFFFF"/>
-        <w:tabs>
-          <w:tab w:val="left" w:pos="993"/>
-          <w:tab w:val="left" w:pos="1832"/>
-          <w:tab w:val="left" w:pos="2748"/>
-          <w:tab w:val="left" w:pos="3664"/>
-          <w:tab w:val="left" w:pos="4580"/>
-          <w:tab w:val="left" w:pos="5496"/>
-          <w:tab w:val="left" w:pos="6412"/>
-          <w:tab w:val="left" w:pos="7328"/>
-          <w:tab w:val="left" w:pos="8244"/>
-          <w:tab w:val="left" w:pos="9160"/>
-          <w:tab w:val="left" w:pos="10076"/>
-          <w:tab w:val="left" w:pos="10992"/>
-          <w:tab w:val="left" w:pos="11908"/>
-          <w:tab w:val="left" w:pos="12824"/>
-          <w:tab w:val="left" w:pos="13740"/>
-          <w:tab w:val="left" w:pos="14656"/>
-        </w:tabs>
-        <w:spacing w:after="0" w:line="240" w:lineRule="auto"/>
-        <w:rPr>
-          <w:rFonts w:ascii="Courier New" w:hAnsi="Courier New" w:cs="Courier New"/>
-          <w:sz w:val="20"/>
-          <w:szCs w:val="20"/>
-          <w:lang w:val="uk-UA"/>
-        </w:rPr>
-      </w:pPr>
-    </w:p>
-    <w:p>
-      <w:pPr>
-        <w:shd w:val="clear" w:color="auto" w:fill="FFFFFF"/>
-        <w:tabs>
-          <w:tab w:val="left" w:pos="993"/>
-          <w:tab w:val="left" w:pos="1832"/>
-          <w:tab w:val="left" w:pos="2748"/>
-          <w:tab w:val="left" w:pos="3664"/>
-          <w:tab w:val="left" w:pos="4580"/>
-          <w:tab w:val="left" w:pos="5496"/>
-          <w:tab w:val="left" w:pos="6412"/>
-          <w:tab w:val="left" w:pos="7328"/>
-          <w:tab w:val="left" w:pos="8244"/>
-          <w:tab w:val="left" w:pos="9160"/>
-          <w:tab w:val="left" w:pos="10076"/>
-          <w:tab w:val="left" w:pos="10992"/>
-          <w:tab w:val="left" w:pos="11908"/>
-          <w:tab w:val="left" w:pos="12824"/>
-          <w:tab w:val="left" w:pos="13740"/>
-          <w:tab w:val="left" w:pos="14656"/>
-        </w:tabs>
-        <w:spacing w:after="0" w:line="240" w:lineRule="auto"/>
-        <w:rPr>
-          <w:rFonts w:ascii="Courier New" w:hAnsi="Courier New" w:cs="Courier New"/>
-          <w:sz w:val="20"/>
-          <w:szCs w:val="20"/>
-          <w:lang w:val="uk-UA"/>
-        </w:rPr>
-      </w:pPr>
-    </w:p>
-    <w:p>
-      <w:pPr>
-        <w:shd w:val="clear" w:color="auto" w:fill="FFFFFF"/>
-        <w:tabs>
-          <w:tab w:val="left" w:pos="993"/>
-          <w:tab w:val="left" w:pos="1832"/>
-          <w:tab w:val="left" w:pos="2748"/>
-          <w:tab w:val="left" w:pos="3664"/>
-          <w:tab w:val="left" w:pos="4580"/>
-          <w:tab w:val="left" w:pos="5496"/>
-          <w:tab w:val="left" w:pos="6412"/>
-          <w:tab w:val="left" w:pos="7328"/>
-          <w:tab w:val="left" w:pos="8244"/>
-          <w:tab w:val="left" w:pos="9160"/>
-          <w:tab w:val="left" w:pos="10076"/>
-          <w:tab w:val="left" w:pos="10992"/>
-          <w:tab w:val="left" w:pos="11908"/>
-          <w:tab w:val="left" w:pos="12824"/>
-          <w:tab w:val="left" w:pos="13740"/>
-          <w:tab w:val="left" w:pos="14656"/>
-        </w:tabs>
-        <w:spacing w:after="0" w:line="240" w:lineRule="auto"/>
-        <w:rPr>
-          <w:rFonts w:ascii="Courier New" w:hAnsi="Courier New" w:cs="Courier New"/>
-          <w:sz w:val="20"/>
-          <w:szCs w:val="20"/>
-          <w:lang w:val="uk-UA"/>
-        </w:rPr>
-      </w:pPr>
-    </w:p>
-    <w:p>
-      <w:pPr>
-        <w:shd w:val="clear" w:color="auto" w:fill="FFFFFF"/>
-        <w:tabs>
-          <w:tab w:val="left" w:pos="993"/>
-          <w:tab w:val="left" w:pos="1832"/>
-          <w:tab w:val="left" w:pos="2748"/>
-          <w:tab w:val="left" w:pos="3664"/>
-          <w:tab w:val="left" w:pos="4580"/>
-          <w:tab w:val="left" w:pos="5496"/>
-          <w:tab w:val="left" w:pos="6412"/>
-          <w:tab w:val="left" w:pos="7328"/>
-          <w:tab w:val="left" w:pos="8244"/>
-          <w:tab w:val="left" w:pos="9160"/>
-          <w:tab w:val="left" w:pos="10076"/>
-          <w:tab w:val="left" w:pos="10992"/>
-          <w:tab w:val="left" w:pos="11908"/>
-          <w:tab w:val="left" w:pos="12824"/>
-          <w:tab w:val="left" w:pos="13740"/>
-          <w:tab w:val="left" w:pos="14656"/>
-        </w:tabs>
-        <w:spacing w:after="0" w:line="240" w:lineRule="auto"/>
-        <w:rPr>
-          <w:rFonts w:ascii="Courier New" w:hAnsi="Courier New" w:cs="Courier New"/>
-          <w:sz w:val="20"/>
-          <w:szCs w:val="20"/>
-          <w:lang w:val="uk-UA"/>
-        </w:rPr>
-      </w:pPr>
-    </w:p>
-    <w:p>
-      <w:pPr>
-        <w:shd w:val="clear" w:color="auto" w:fill="FFFFFF"/>
-        <w:tabs>
-          <w:tab w:val="left" w:pos="993"/>
-          <w:tab w:val="left" w:pos="1832"/>
-          <w:tab w:val="left" w:pos="2748"/>
-          <w:tab w:val="left" w:pos="3664"/>
-          <w:tab w:val="left" w:pos="4580"/>
-          <w:tab w:val="left" w:pos="5496"/>
-          <w:tab w:val="left" w:pos="6412"/>
-          <w:tab w:val="left" w:pos="7328"/>
-          <w:tab w:val="left" w:pos="8244"/>
-          <w:tab w:val="left" w:pos="9160"/>
-          <w:tab w:val="left" w:pos="10076"/>
-          <w:tab w:val="left" w:pos="10992"/>
-          <w:tab w:val="left" w:pos="11908"/>
-          <w:tab w:val="left" w:pos="12824"/>
-          <w:tab w:val="left" w:pos="13740"/>
-          <w:tab w:val="left" w:pos="14656"/>
-        </w:tabs>
-        <w:spacing w:after="0" w:line="240" w:lineRule="auto"/>
-        <w:rPr>
-          <w:rFonts w:ascii="Courier New" w:hAnsi="Courier New" w:cs="Courier New"/>
-          <w:sz w:val="20"/>
-          <w:szCs w:val="20"/>
-          <w:lang w:val="uk-UA"/>
-        </w:rPr>
-      </w:pPr>
-    </w:p>
-    <w:p>
-      <w:pPr>
-        <w:shd w:val="clear" w:color="auto" w:fill="FFFFFF"/>
-        <w:tabs>
-          <w:tab w:val="left" w:pos="993"/>
-          <w:tab w:val="left" w:pos="1832"/>
-          <w:tab w:val="left" w:pos="2748"/>
-          <w:tab w:val="left" w:pos="3664"/>
-          <w:tab w:val="left" w:pos="4580"/>
-          <w:tab w:val="left" w:pos="5496"/>
-          <w:tab w:val="left" w:pos="6412"/>
-          <w:tab w:val="left" w:pos="7328"/>
-          <w:tab w:val="left" w:pos="8244"/>
-          <w:tab w:val="left" w:pos="9160"/>
-          <w:tab w:val="left" w:pos="10076"/>
-          <w:tab w:val="left" w:pos="10992"/>
-          <w:tab w:val="left" w:pos="11908"/>
-          <w:tab w:val="left" w:pos="12824"/>
-          <w:tab w:val="left" w:pos="13740"/>
-          <w:tab w:val="left" w:pos="14656"/>
-        </w:tabs>
-        <w:spacing w:after="0" w:line="240" w:lineRule="auto"/>
-        <w:rPr>
-          <w:rFonts w:ascii="Courier New" w:hAnsi="Courier New" w:cs="Courier New"/>
-          <w:sz w:val="20"/>
-          <w:szCs w:val="20"/>
-          <w:lang w:val="uk-UA"/>
-        </w:rPr>
-      </w:pPr>
-    </w:p>
-    <w:p>
-      <w:pPr>
-        <w:shd w:val="clear" w:color="auto" w:fill="FFFFFF"/>
-        <w:tabs>
-          <w:tab w:val="left" w:pos="993"/>
-          <w:tab w:val="left" w:pos="1832"/>
-          <w:tab w:val="left" w:pos="2748"/>
-          <w:tab w:val="left" w:pos="3664"/>
-          <w:tab w:val="left" w:pos="4580"/>
-          <w:tab w:val="left" w:pos="5496"/>
-          <w:tab w:val="left" w:pos="6412"/>
-          <w:tab w:val="left" w:pos="7328"/>
-          <w:tab w:val="left" w:pos="8244"/>
-          <w:tab w:val="left" w:pos="9160"/>
-          <w:tab w:val="left" w:pos="10076"/>
-          <w:tab w:val="left" w:pos="10992"/>
-          <w:tab w:val="left" w:pos="11908"/>
-          <w:tab w:val="left" w:pos="12824"/>
-          <w:tab w:val="left" w:pos="13740"/>
-          <w:tab w:val="left" w:pos="14656"/>
-        </w:tabs>
-        <w:spacing w:after="0" w:line="240" w:lineRule="auto"/>
-        <w:rPr>
-          <w:rFonts w:ascii="Courier New" w:hAnsi="Courier New" w:cs="Courier New"/>
-          <w:sz w:val="20"/>
-          <w:szCs w:val="20"/>
-          <w:lang w:val="uk-UA"/>
-        </w:rPr>
-      </w:pPr>
-    </w:p>
-    <w:p>
-      <w:pPr>
-        <w:shd w:val="clear" w:color="auto" w:fill="FFFFFF"/>
-        <w:tabs>
-          <w:tab w:val="left" w:pos="993"/>
-          <w:tab w:val="left" w:pos="1832"/>
-          <w:tab w:val="left" w:pos="2748"/>
-          <w:tab w:val="left" w:pos="3664"/>
-          <w:tab w:val="left" w:pos="4580"/>
-          <w:tab w:val="left" w:pos="5496"/>
-          <w:tab w:val="left" w:pos="6412"/>
-          <w:tab w:val="left" w:pos="7328"/>
-          <w:tab w:val="left" w:pos="8244"/>
-          <w:tab w:val="left" w:pos="9160"/>
-          <w:tab w:val="left" w:pos="10076"/>
-          <w:tab w:val="left" w:pos="10992"/>
-          <w:tab w:val="left" w:pos="11908"/>
-          <w:tab w:val="left" w:pos="12824"/>
-          <w:tab w:val="left" w:pos="13740"/>
-          <w:tab w:val="left" w:pos="14656"/>
-        </w:tabs>
-        <w:spacing w:after="0" w:line="240" w:lineRule="auto"/>
-        <w:rPr>
-          <w:rFonts w:ascii="Courier New" w:hAnsi="Courier New" w:cs="Courier New"/>
-          <w:sz w:val="20"/>
-          <w:szCs w:val="20"/>
-          <w:lang w:val="uk-UA"/>
-        </w:rPr>
-      </w:pPr>
-    </w:p>
-    <w:p>
-      <w:pPr>
-        <w:shd w:val="clear" w:color="auto" w:fill="FFFFFF"/>
-        <w:tabs>
-          <w:tab w:val="left" w:pos="993"/>
-          <w:tab w:val="left" w:pos="1832"/>
-          <w:tab w:val="left" w:pos="2748"/>
-          <w:tab w:val="left" w:pos="3664"/>
-          <w:tab w:val="left" w:pos="4580"/>
-          <w:tab w:val="left" w:pos="5496"/>
-          <w:tab w:val="left" w:pos="6412"/>
-          <w:tab w:val="left" w:pos="7328"/>
-          <w:tab w:val="left" w:pos="8244"/>
-          <w:tab w:val="left" w:pos="9160"/>
-          <w:tab w:val="left" w:pos="10076"/>
-          <w:tab w:val="left" w:pos="10992"/>
-          <w:tab w:val="left" w:pos="11908"/>
-          <w:tab w:val="left" w:pos="12824"/>
-          <w:tab w:val="left" w:pos="13740"/>
-          <w:tab w:val="left" w:pos="14656"/>
-        </w:tabs>
-        <w:spacing w:after="0" w:line="240" w:lineRule="auto"/>
-        <w:rPr>
-          <w:rFonts w:ascii="Courier New" w:hAnsi="Courier New" w:cs="Courier New"/>
-          <w:sz w:val="20"/>
-          <w:szCs w:val="20"/>
-          <w:lang w:val="uk-UA"/>
-        </w:rPr>
-      </w:pPr>
-    </w:p>
-    <w:p>
-      <w:pPr>
-        <w:shd w:val="clear" w:color="auto" w:fill="FFFFFF"/>
-        <w:tabs>
-          <w:tab w:val="left" w:pos="993"/>
-          <w:tab w:val="left" w:pos="1832"/>
-          <w:tab w:val="left" w:pos="2748"/>
-          <w:tab w:val="left" w:pos="3664"/>
-          <w:tab w:val="left" w:pos="4580"/>
-          <w:tab w:val="left" w:pos="5496"/>
-          <w:tab w:val="left" w:pos="6412"/>
-          <w:tab w:val="left" w:pos="7328"/>
-          <w:tab w:val="left" w:pos="8244"/>
-          <w:tab w:val="left" w:pos="9160"/>
-          <w:tab w:val="left" w:pos="10076"/>
-          <w:tab w:val="left" w:pos="10992"/>
-          <w:tab w:val="left" w:pos="11908"/>
-          <w:tab w:val="left" w:pos="12824"/>
-          <w:tab w:val="left" w:pos="13740"/>
-          <w:tab w:val="left" w:pos="14656"/>
-        </w:tabs>
-        <w:spacing w:after="0" w:line="240" w:lineRule="auto"/>
-        <w:rPr>
-          <w:rFonts w:ascii="Courier New" w:hAnsi="Courier New" w:cs="Courier New"/>
-          <w:sz w:val="20"/>
-          <w:szCs w:val="20"/>
-          <w:lang w:val="uk-UA"/>
-        </w:rPr>
-      </w:pPr>
-    </w:p>
-    <w:p>
-      <w:pPr>
-        <w:shd w:val="clear" w:color="auto" w:fill="FFFFFF"/>
-        <w:tabs>
-          <w:tab w:val="left" w:pos="993"/>
-          <w:tab w:val="left" w:pos="1832"/>
-          <w:tab w:val="left" w:pos="2748"/>
-          <w:tab w:val="left" w:pos="3664"/>
-          <w:tab w:val="left" w:pos="4580"/>
-          <w:tab w:val="left" w:pos="5496"/>
-          <w:tab w:val="left" w:pos="6412"/>
-          <w:tab w:val="left" w:pos="7328"/>
-          <w:tab w:val="left" w:pos="8244"/>
-          <w:tab w:val="left" w:pos="9160"/>
-          <w:tab w:val="left" w:pos="10076"/>
-          <w:tab w:val="left" w:pos="10992"/>
-          <w:tab w:val="left" w:pos="11908"/>
-          <w:tab w:val="left" w:pos="12824"/>
-          <w:tab w:val="left" w:pos="13740"/>
-          <w:tab w:val="left" w:pos="14656"/>
-        </w:tabs>
-        <w:spacing w:after="0" w:line="240" w:lineRule="auto"/>
-        <w:rPr>
-          <w:rFonts w:ascii="Courier New" w:hAnsi="Courier New" w:cs="Courier New"/>
-          <w:sz w:val="20"/>
-          <w:szCs w:val="20"/>
-          <w:lang w:val="uk-UA"/>
-        </w:rPr>
-      </w:pPr>
-    </w:p>
-    <w:p>
-      <w:pPr>
-        <w:shd w:val="clear" w:color="auto" w:fill="FFFFFF"/>
-        <w:tabs>
-          <w:tab w:val="left" w:pos="993"/>
-          <w:tab w:val="left" w:pos="1832"/>
-          <w:tab w:val="left" w:pos="2748"/>
-          <w:tab w:val="left" w:pos="3664"/>
-          <w:tab w:val="left" w:pos="4580"/>
-          <w:tab w:val="left" w:pos="5496"/>
-          <w:tab w:val="left" w:pos="6412"/>
-          <w:tab w:val="left" w:pos="7328"/>
-          <w:tab w:val="left" w:pos="8244"/>
-          <w:tab w:val="left" w:pos="9160"/>
-          <w:tab w:val="left" w:pos="10076"/>
-          <w:tab w:val="left" w:pos="10992"/>
-          <w:tab w:val="left" w:pos="11908"/>
-          <w:tab w:val="left" w:pos="12824"/>
-          <w:tab w:val="left" w:pos="13740"/>
-          <w:tab w:val="left" w:pos="14656"/>
-        </w:tabs>
-        <w:spacing w:after="0" w:line="240" w:lineRule="auto"/>
-        <w:rPr>
-          <w:rFonts w:ascii="Courier New" w:hAnsi="Courier New" w:cs="Courier New"/>
-          <w:sz w:val="20"/>
-          <w:szCs w:val="20"/>
-          <w:lang w:val="uk-UA"/>
-        </w:rPr>
-      </w:pPr>
-    </w:p>
-    <w:p>
-      <w:pPr>
-        <w:shd w:val="clear" w:color="auto" w:fill="FFFFFF"/>
-        <w:tabs>
-          <w:tab w:val="left" w:pos="993"/>
-          <w:tab w:val="left" w:pos="1832"/>
-          <w:tab w:val="left" w:pos="2748"/>
-          <w:tab w:val="left" w:pos="3664"/>
-          <w:tab w:val="left" w:pos="4580"/>
-          <w:tab w:val="left" w:pos="5496"/>
-          <w:tab w:val="left" w:pos="6412"/>
-          <w:tab w:val="left" w:pos="7328"/>
-          <w:tab w:val="left" w:pos="8244"/>
-          <w:tab w:val="left" w:pos="9160"/>
-          <w:tab w:val="left" w:pos="10076"/>
-          <w:tab w:val="left" w:pos="10992"/>
-          <w:tab w:val="left" w:pos="11908"/>
-          <w:tab w:val="left" w:pos="12824"/>
-          <w:tab w:val="left" w:pos="13740"/>
-          <w:tab w:val="left" w:pos="14656"/>
-        </w:tabs>
-        <w:spacing w:after="0" w:line="240" w:lineRule="auto"/>
-        <w:rPr>
-          <w:rFonts w:ascii="Courier New" w:hAnsi="Courier New" w:cs="Courier New"/>
-          <w:sz w:val="20"/>
-          <w:szCs w:val="20"/>
-          <w:lang w:val="uk-UA"/>
-        </w:rPr>
-      </w:pPr>
-    </w:p>
-    <w:p>
-      <w:pPr>
-        <w:shd w:val="clear" w:color="auto" w:fill="FFFFFF"/>
-        <w:tabs>
-          <w:tab w:val="left" w:pos="993"/>
-          <w:tab w:val="left" w:pos="1832"/>
-          <w:tab w:val="left" w:pos="2748"/>
-          <w:tab w:val="left" w:pos="3664"/>
-          <w:tab w:val="left" w:pos="4580"/>
-          <w:tab w:val="left" w:pos="5496"/>
-          <w:tab w:val="left" w:pos="6412"/>
-          <w:tab w:val="left" w:pos="7328"/>
-          <w:tab w:val="left" w:pos="8244"/>
-          <w:tab w:val="left" w:pos="9160"/>
-          <w:tab w:val="left" w:pos="10076"/>
-          <w:tab w:val="left" w:pos="10992"/>
-          <w:tab w:val="left" w:pos="11908"/>
-          <w:tab w:val="left" w:pos="12824"/>
-          <w:tab w:val="left" w:pos="13740"/>
-          <w:tab w:val="left" w:pos="14656"/>
-        </w:tabs>
-        <w:spacing w:after="0" w:line="240" w:lineRule="auto"/>
-        <w:rPr>
-          <w:rFonts w:ascii="Courier New" w:hAnsi="Courier New" w:cs="Courier New"/>
-          <w:sz w:val="20"/>
-          <w:szCs w:val="20"/>
-          <w:lang w:val="uk-UA"/>
-        </w:rPr>
-      </w:pPr>
-    </w:p>
-    <w:p>
-      <w:pPr>
-        <w:shd w:val="clear" w:color="auto" w:fill="FFFFFF"/>
-        <w:tabs>
-          <w:tab w:val="left" w:pos="993"/>
-          <w:tab w:val="left" w:pos="1832"/>
-          <w:tab w:val="left" w:pos="2748"/>
-          <w:tab w:val="left" w:pos="3664"/>
-          <w:tab w:val="left" w:pos="4580"/>
-          <w:tab w:val="left" w:pos="5496"/>
-          <w:tab w:val="left" w:pos="6412"/>
-          <w:tab w:val="left" w:pos="7328"/>
-          <w:tab w:val="left" w:pos="8244"/>
-          <w:tab w:val="left" w:pos="9160"/>
-          <w:tab w:val="left" w:pos="10076"/>
-          <w:tab w:val="left" w:pos="10992"/>
-          <w:tab w:val="left" w:pos="11908"/>
-          <w:tab w:val="left" w:pos="12824"/>
-          <w:tab w:val="left" w:pos="13740"/>
-          <w:tab w:val="left" w:pos="14656"/>
-        </w:tabs>
-        <w:spacing w:after="0" w:line="240" w:lineRule="auto"/>
-        <w:rPr>
-          <w:rFonts w:ascii="Courier New" w:hAnsi="Courier New" w:cs="Courier New"/>
-          <w:sz w:val="20"/>
-          <w:szCs w:val="20"/>
-          <w:lang w:val="uk-UA"/>
         </w:rPr>
       </w:pPr>
     </w:p>
@@ -13504,6 +14092,7 @@
     <w:rsid w:val="00DA0EA5"/>
     <w:rsid w:val="00DF3C25"/>
     <w:rsid w:val="00E87AD1"/>
+    <w:rsid w:val="00EE6253"/>
     <w:rsid w:val="00FC5AB5"/>
     <w:rsid w:val="00FF0FF2"/>
   </w:rsids>

</xml_diff>